<commit_message>
Some small fix to the CloudStack Admin Guide v2.2.4.
</commit_message>
<xml_diff>
--- a/docs/2.2/CloudStack2.2.4InstallGuide.docx
+++ b/docs/2.2/CloudStack2.2.4InstallGuide.docx
@@ -62,7 +62,7 @@
         <w:rPr>
           <w:sz w:val="36"/>
         </w:rPr>
-        <w:t xml:space="preserve"> – 2.2.5</w:t>
+        <w:t xml:space="preserve"> – 2.2.6</w:t>
       </w:r>
       <w:bookmarkStart w:id="0" w:name="_GoBack"/>
       <w:bookmarkEnd w:id="0"/>
@@ -93,7 +93,7 @@
         <w:rPr>
           <w:noProof/>
         </w:rPr>
-        <w:t>May 25, 2011</w:t>
+        <w:t>June 21, 2011</w:t>
       </w:r>
       <w:r>
         <w:fldChar w:fldCharType="end"/>
@@ -216,7 +216,7 @@
       <w:r>
         <w:fldChar w:fldCharType="separate"/>
       </w:r>
-      <w:hyperlink w:anchor="_Toc294002293" w:history="1">
+      <w:hyperlink w:anchor="_Toc296441410" w:history="1">
         <w:r>
           <w:rPr>
             <w:rStyle w:val="Hyperlink"/>
@@ -260,7 +260,7 @@
             <w:noProof/>
             <w:webHidden/>
           </w:rPr>
-          <w:instrText xml:space="preserve"> PAGEREF _Toc294002293 \h </w:instrText>
+          <w:instrText xml:space="preserve"> PAGEREF _Toc296441410 \h </w:instrText>
         </w:r>
         <w:r>
           <w:rPr>
@@ -306,7 +306,7 @@
           <w:lang w:bidi="ar-SA"/>
         </w:rPr>
       </w:pPr>
-      <w:hyperlink w:anchor="_Toc294002294" w:history="1">
+      <w:hyperlink w:anchor="_Toc296441411" w:history="1">
         <w:r>
           <w:rPr>
             <w:rStyle w:val="Hyperlink"/>
@@ -350,7 +350,7 @@
             <w:noProof/>
             <w:webHidden/>
           </w:rPr>
-          <w:instrText xml:space="preserve"> PAGEREF _Toc294002294 \h </w:instrText>
+          <w:instrText xml:space="preserve"> PAGEREF _Toc296441411 \h </w:instrText>
         </w:r>
         <w:r>
           <w:rPr>
@@ -396,7 +396,7 @@
           <w:lang w:bidi="ar-SA"/>
         </w:rPr>
       </w:pPr>
-      <w:hyperlink w:anchor="_Toc294002295" w:history="1">
+      <w:hyperlink w:anchor="_Toc296441412" w:history="1">
         <w:r>
           <w:rPr>
             <w:rStyle w:val="Hyperlink"/>
@@ -440,7 +440,7 @@
             <w:noProof/>
             <w:webHidden/>
           </w:rPr>
-          <w:instrText xml:space="preserve"> PAGEREF _Toc294002295 \h </w:instrText>
+          <w:instrText xml:space="preserve"> PAGEREF _Toc296441412 \h </w:instrText>
         </w:r>
         <w:r>
           <w:rPr>
@@ -486,7 +486,7 @@
           <w:lang w:bidi="ar-SA"/>
         </w:rPr>
       </w:pPr>
-      <w:hyperlink w:anchor="_Toc294002296" w:history="1">
+      <w:hyperlink w:anchor="_Toc296441413" w:history="1">
         <w:r>
           <w:rPr>
             <w:rStyle w:val="Hyperlink"/>
@@ -530,7 +530,7 @@
             <w:noProof/>
             <w:webHidden/>
           </w:rPr>
-          <w:instrText xml:space="preserve"> PAGEREF _Toc294002296 \h </w:instrText>
+          <w:instrText xml:space="preserve"> PAGEREF _Toc296441413 \h </w:instrText>
         </w:r>
         <w:r>
           <w:rPr>
@@ -576,7 +576,7 @@
           <w:lang w:bidi="ar-SA"/>
         </w:rPr>
       </w:pPr>
-      <w:hyperlink w:anchor="_Toc294002297" w:history="1">
+      <w:hyperlink w:anchor="_Toc296441414" w:history="1">
         <w:r>
           <w:rPr>
             <w:rStyle w:val="Hyperlink"/>
@@ -620,7 +620,7 @@
             <w:noProof/>
             <w:webHidden/>
           </w:rPr>
-          <w:instrText xml:space="preserve"> PAGEREF _Toc294002297 \h </w:instrText>
+          <w:instrText xml:space="preserve"> PAGEREF _Toc296441414 \h </w:instrText>
         </w:r>
         <w:r>
           <w:rPr>
@@ -666,7 +666,7 @@
           <w:lang w:bidi="ar-SA"/>
         </w:rPr>
       </w:pPr>
-      <w:hyperlink w:anchor="_Toc294002298" w:history="1">
+      <w:hyperlink w:anchor="_Toc296441415" w:history="1">
         <w:r>
           <w:rPr>
             <w:rStyle w:val="Hyperlink"/>
@@ -710,7 +710,7 @@
             <w:noProof/>
             <w:webHidden/>
           </w:rPr>
-          <w:instrText xml:space="preserve"> PAGEREF _Toc294002298 \h </w:instrText>
+          <w:instrText xml:space="preserve"> PAGEREF _Toc296441415 \h </w:instrText>
         </w:r>
         <w:r>
           <w:rPr>
@@ -756,7 +756,7 @@
           <w:lang w:bidi="ar-SA"/>
         </w:rPr>
       </w:pPr>
-      <w:hyperlink w:anchor="_Toc294002299" w:history="1">
+      <w:hyperlink w:anchor="_Toc296441416" w:history="1">
         <w:r>
           <w:rPr>
             <w:rStyle w:val="Hyperlink"/>
@@ -800,7 +800,7 @@
             <w:noProof/>
             <w:webHidden/>
           </w:rPr>
-          <w:instrText xml:space="preserve"> PAGEREF _Toc294002299 \h </w:instrText>
+          <w:instrText xml:space="preserve"> PAGEREF _Toc296441416 \h </w:instrText>
         </w:r>
         <w:r>
           <w:rPr>
@@ -846,7 +846,7 @@
           <w:lang w:bidi="ar-SA"/>
         </w:rPr>
       </w:pPr>
-      <w:hyperlink w:anchor="_Toc294002300" w:history="1">
+      <w:hyperlink w:anchor="_Toc296441417" w:history="1">
         <w:r>
           <w:rPr>
             <w:rStyle w:val="Hyperlink"/>
@@ -890,7 +890,7 @@
             <w:noProof/>
             <w:webHidden/>
           </w:rPr>
-          <w:instrText xml:space="preserve"> PAGEREF _Toc294002300 \h </w:instrText>
+          <w:instrText xml:space="preserve"> PAGEREF _Toc296441417 \h </w:instrText>
         </w:r>
         <w:r>
           <w:rPr>
@@ -936,7 +936,7 @@
           <w:lang w:bidi="ar-SA"/>
         </w:rPr>
       </w:pPr>
-      <w:hyperlink w:anchor="_Toc294002301" w:history="1">
+      <w:hyperlink w:anchor="_Toc296441418" w:history="1">
         <w:r>
           <w:rPr>
             <w:rStyle w:val="Hyperlink"/>
@@ -980,7 +980,7 @@
             <w:noProof/>
             <w:webHidden/>
           </w:rPr>
-          <w:instrText xml:space="preserve"> PAGEREF _Toc294002301 \h </w:instrText>
+          <w:instrText xml:space="preserve"> PAGEREF _Toc296441418 \h </w:instrText>
         </w:r>
         <w:r>
           <w:rPr>
@@ -1026,7 +1026,7 @@
           <w:lang w:bidi="ar-SA"/>
         </w:rPr>
       </w:pPr>
-      <w:hyperlink w:anchor="_Toc294002302" w:history="1">
+      <w:hyperlink w:anchor="_Toc296441419" w:history="1">
         <w:r>
           <w:rPr>
             <w:rStyle w:val="Hyperlink"/>
@@ -1070,7 +1070,7 @@
             <w:noProof/>
             <w:webHidden/>
           </w:rPr>
-          <w:instrText xml:space="preserve"> PAGEREF _Toc294002302 \h </w:instrText>
+          <w:instrText xml:space="preserve"> PAGEREF _Toc296441419 \h </w:instrText>
         </w:r>
         <w:r>
           <w:rPr>
@@ -1116,7 +1116,7 @@
           <w:lang w:bidi="ar-SA"/>
         </w:rPr>
       </w:pPr>
-      <w:hyperlink w:anchor="_Toc294002303" w:history="1">
+      <w:hyperlink w:anchor="_Toc296441420" w:history="1">
         <w:r>
           <w:rPr>
             <w:rStyle w:val="Hyperlink"/>
@@ -1160,7 +1160,7 @@
             <w:noProof/>
             <w:webHidden/>
           </w:rPr>
-          <w:instrText xml:space="preserve"> PAGEREF _Toc294002303 \h </w:instrText>
+          <w:instrText xml:space="preserve"> PAGEREF _Toc296441420 \h </w:instrText>
         </w:r>
         <w:r>
           <w:rPr>
@@ -1206,7 +1206,7 @@
           <w:lang w:bidi="ar-SA"/>
         </w:rPr>
       </w:pPr>
-      <w:hyperlink w:anchor="_Toc294002304" w:history="1">
+      <w:hyperlink w:anchor="_Toc296441421" w:history="1">
         <w:r>
           <w:rPr>
             <w:rStyle w:val="Hyperlink"/>
@@ -1250,7 +1250,7 @@
             <w:noProof/>
             <w:webHidden/>
           </w:rPr>
-          <w:instrText xml:space="preserve"> PAGEREF _Toc294002304 \h </w:instrText>
+          <w:instrText xml:space="preserve"> PAGEREF _Toc296441421 \h </w:instrText>
         </w:r>
         <w:r>
           <w:rPr>
@@ -1296,7 +1296,7 @@
           <w:lang w:bidi="ar-SA"/>
         </w:rPr>
       </w:pPr>
-      <w:hyperlink w:anchor="_Toc294002305" w:history="1">
+      <w:hyperlink w:anchor="_Toc296441422" w:history="1">
         <w:r>
           <w:rPr>
             <w:rStyle w:val="Hyperlink"/>
@@ -1340,7 +1340,7 @@
             <w:noProof/>
             <w:webHidden/>
           </w:rPr>
-          <w:instrText xml:space="preserve"> PAGEREF _Toc294002305 \h </w:instrText>
+          <w:instrText xml:space="preserve"> PAGEREF _Toc296441422 \h </w:instrText>
         </w:r>
         <w:r>
           <w:rPr>
@@ -1386,7 +1386,7 @@
           <w:lang w:bidi="ar-SA"/>
         </w:rPr>
       </w:pPr>
-      <w:hyperlink w:anchor="_Toc294002306" w:history="1">
+      <w:hyperlink w:anchor="_Toc296441423" w:history="1">
         <w:r>
           <w:rPr>
             <w:rStyle w:val="Hyperlink"/>
@@ -1430,7 +1430,7 @@
             <w:noProof/>
             <w:webHidden/>
           </w:rPr>
-          <w:instrText xml:space="preserve"> PAGEREF _Toc294002306 \h </w:instrText>
+          <w:instrText xml:space="preserve"> PAGEREF _Toc296441423 \h </w:instrText>
         </w:r>
         <w:r>
           <w:rPr>
@@ -1476,7 +1476,7 @@
           <w:lang w:bidi="ar-SA"/>
         </w:rPr>
       </w:pPr>
-      <w:hyperlink w:anchor="_Toc294002307" w:history="1">
+      <w:hyperlink w:anchor="_Toc296441424" w:history="1">
         <w:r>
           <w:rPr>
             <w:rStyle w:val="Hyperlink"/>
@@ -1520,7 +1520,7 @@
             <w:noProof/>
             <w:webHidden/>
           </w:rPr>
-          <w:instrText xml:space="preserve"> PAGEREF _Toc294002307 \h </w:instrText>
+          <w:instrText xml:space="preserve"> PAGEREF _Toc296441424 \h </w:instrText>
         </w:r>
         <w:r>
           <w:rPr>
@@ -1566,7 +1566,7 @@
           <w:lang w:bidi="ar-SA"/>
         </w:rPr>
       </w:pPr>
-      <w:hyperlink w:anchor="_Toc294002308" w:history="1">
+      <w:hyperlink w:anchor="_Toc296441425" w:history="1">
         <w:r>
           <w:rPr>
             <w:rStyle w:val="Hyperlink"/>
@@ -1610,7 +1610,7 @@
             <w:noProof/>
             <w:webHidden/>
           </w:rPr>
-          <w:instrText xml:space="preserve"> PAGEREF _Toc294002308 \h </w:instrText>
+          <w:instrText xml:space="preserve"> PAGEREF _Toc296441425 \h </w:instrText>
         </w:r>
         <w:r>
           <w:rPr>
@@ -1656,7 +1656,7 @@
           <w:lang w:bidi="ar-SA"/>
         </w:rPr>
       </w:pPr>
-      <w:hyperlink w:anchor="_Toc294002309" w:history="1">
+      <w:hyperlink w:anchor="_Toc296441426" w:history="1">
         <w:r>
           <w:rPr>
             <w:rStyle w:val="Hyperlink"/>
@@ -1700,7 +1700,7 @@
             <w:noProof/>
             <w:webHidden/>
           </w:rPr>
-          <w:instrText xml:space="preserve"> PAGEREF _Toc294002309 \h </w:instrText>
+          <w:instrText xml:space="preserve"> PAGEREF _Toc296441426 \h </w:instrText>
         </w:r>
         <w:r>
           <w:rPr>
@@ -1746,7 +1746,7 @@
           <w:lang w:bidi="ar-SA"/>
         </w:rPr>
       </w:pPr>
-      <w:hyperlink w:anchor="_Toc294002310" w:history="1">
+      <w:hyperlink w:anchor="_Toc296441427" w:history="1">
         <w:r>
           <w:rPr>
             <w:rStyle w:val="Hyperlink"/>
@@ -1790,7 +1790,7 @@
             <w:noProof/>
             <w:webHidden/>
           </w:rPr>
-          <w:instrText xml:space="preserve"> PAGEREF _Toc294002310 \h </w:instrText>
+          <w:instrText xml:space="preserve"> PAGEREF _Toc296441427 \h </w:instrText>
         </w:r>
         <w:r>
           <w:rPr>
@@ -1836,7 +1836,7 @@
           <w:lang w:bidi="ar-SA"/>
         </w:rPr>
       </w:pPr>
-      <w:hyperlink w:anchor="_Toc294002311" w:history="1">
+      <w:hyperlink w:anchor="_Toc296441428" w:history="1">
         <w:r>
           <w:rPr>
             <w:rStyle w:val="Hyperlink"/>
@@ -1880,7 +1880,7 @@
             <w:noProof/>
             <w:webHidden/>
           </w:rPr>
-          <w:instrText xml:space="preserve"> PAGEREF _Toc294002311 \h </w:instrText>
+          <w:instrText xml:space="preserve"> PAGEREF _Toc296441428 \h </w:instrText>
         </w:r>
         <w:r>
           <w:rPr>
@@ -1926,7 +1926,7 @@
           <w:lang w:bidi="ar-SA"/>
         </w:rPr>
       </w:pPr>
-      <w:hyperlink w:anchor="_Toc294002312" w:history="1">
+      <w:hyperlink w:anchor="_Toc296441429" w:history="1">
         <w:r>
           <w:rPr>
             <w:rStyle w:val="Hyperlink"/>
@@ -1970,7 +1970,7 @@
             <w:noProof/>
             <w:webHidden/>
           </w:rPr>
-          <w:instrText xml:space="preserve"> PAGEREF _Toc294002312 \h </w:instrText>
+          <w:instrText xml:space="preserve"> PAGEREF _Toc296441429 \h </w:instrText>
         </w:r>
         <w:r>
           <w:rPr>
@@ -2016,7 +2016,7 @@
           <w:lang w:bidi="ar-SA"/>
         </w:rPr>
       </w:pPr>
-      <w:hyperlink w:anchor="_Toc294002313" w:history="1">
+      <w:hyperlink w:anchor="_Toc296441430" w:history="1">
         <w:r>
           <w:rPr>
             <w:rStyle w:val="Hyperlink"/>
@@ -2060,7 +2060,7 @@
             <w:noProof/>
             <w:webHidden/>
           </w:rPr>
-          <w:instrText xml:space="preserve"> PAGEREF _Toc294002313 \h </w:instrText>
+          <w:instrText xml:space="preserve"> PAGEREF _Toc296441430 \h </w:instrText>
         </w:r>
         <w:r>
           <w:rPr>
@@ -2106,7 +2106,7 @@
           <w:lang w:bidi="ar-SA"/>
         </w:rPr>
       </w:pPr>
-      <w:hyperlink w:anchor="_Toc294002314" w:history="1">
+      <w:hyperlink w:anchor="_Toc296441431" w:history="1">
         <w:r>
           <w:rPr>
             <w:rStyle w:val="Hyperlink"/>
@@ -2150,7 +2150,7 @@
             <w:noProof/>
             <w:webHidden/>
           </w:rPr>
-          <w:instrText xml:space="preserve"> PAGEREF _Toc294002314 \h </w:instrText>
+          <w:instrText xml:space="preserve"> PAGEREF _Toc296441431 \h </w:instrText>
         </w:r>
         <w:r>
           <w:rPr>
@@ -2196,7 +2196,7 @@
           <w:lang w:bidi="ar-SA"/>
         </w:rPr>
       </w:pPr>
-      <w:hyperlink w:anchor="_Toc294002315" w:history="1">
+      <w:hyperlink w:anchor="_Toc296441432" w:history="1">
         <w:r>
           <w:rPr>
             <w:rStyle w:val="Hyperlink"/>
@@ -2240,7 +2240,7 @@
             <w:noProof/>
             <w:webHidden/>
           </w:rPr>
-          <w:instrText xml:space="preserve"> PAGEREF _Toc294002315 \h </w:instrText>
+          <w:instrText xml:space="preserve"> PAGEREF _Toc296441432 \h </w:instrText>
         </w:r>
         <w:r>
           <w:rPr>
@@ -2286,7 +2286,7 @@
           <w:lang w:bidi="ar-SA"/>
         </w:rPr>
       </w:pPr>
-      <w:hyperlink w:anchor="_Toc294002316" w:history="1">
+      <w:hyperlink w:anchor="_Toc296441433" w:history="1">
         <w:r>
           <w:rPr>
             <w:rStyle w:val="Hyperlink"/>
@@ -2330,7 +2330,7 @@
             <w:noProof/>
             <w:webHidden/>
           </w:rPr>
-          <w:instrText xml:space="preserve"> PAGEREF _Toc294002316 \h </w:instrText>
+          <w:instrText xml:space="preserve"> PAGEREF _Toc296441433 \h </w:instrText>
         </w:r>
         <w:r>
           <w:rPr>
@@ -2376,7 +2376,7 @@
           <w:lang w:bidi="ar-SA"/>
         </w:rPr>
       </w:pPr>
-      <w:hyperlink w:anchor="_Toc294002317" w:history="1">
+      <w:hyperlink w:anchor="_Toc296441434" w:history="1">
         <w:r>
           <w:rPr>
             <w:rStyle w:val="Hyperlink"/>
@@ -2420,7 +2420,7 @@
             <w:noProof/>
             <w:webHidden/>
           </w:rPr>
-          <w:instrText xml:space="preserve"> PAGEREF _Toc294002317 \h </w:instrText>
+          <w:instrText xml:space="preserve"> PAGEREF _Toc296441434 \h </w:instrText>
         </w:r>
         <w:r>
           <w:rPr>
@@ -2466,7 +2466,7 @@
           <w:lang w:bidi="ar-SA"/>
         </w:rPr>
       </w:pPr>
-      <w:hyperlink w:anchor="_Toc294002318" w:history="1">
+      <w:hyperlink w:anchor="_Toc296441435" w:history="1">
         <w:r>
           <w:rPr>
             <w:rStyle w:val="Hyperlink"/>
@@ -2510,7 +2510,7 @@
             <w:noProof/>
             <w:webHidden/>
           </w:rPr>
-          <w:instrText xml:space="preserve"> PAGEREF _Toc294002318 \h </w:instrText>
+          <w:instrText xml:space="preserve"> PAGEREF _Toc296441435 \h </w:instrText>
         </w:r>
         <w:r>
           <w:rPr>
@@ -2556,7 +2556,7 @@
           <w:lang w:bidi="ar-SA"/>
         </w:rPr>
       </w:pPr>
-      <w:hyperlink w:anchor="_Toc294002319" w:history="1">
+      <w:hyperlink w:anchor="_Toc296441436" w:history="1">
         <w:r>
           <w:rPr>
             <w:rStyle w:val="Hyperlink"/>
@@ -2600,7 +2600,7 @@
             <w:noProof/>
             <w:webHidden/>
           </w:rPr>
-          <w:instrText xml:space="preserve"> PAGEREF _Toc294002319 \h </w:instrText>
+          <w:instrText xml:space="preserve"> PAGEREF _Toc296441436 \h </w:instrText>
         </w:r>
         <w:r>
           <w:rPr>
@@ -2646,7 +2646,7 @@
           <w:lang w:bidi="ar-SA"/>
         </w:rPr>
       </w:pPr>
-      <w:hyperlink w:anchor="_Toc294002320" w:history="1">
+      <w:hyperlink w:anchor="_Toc296441437" w:history="1">
         <w:r>
           <w:rPr>
             <w:rStyle w:val="Hyperlink"/>
@@ -2690,7 +2690,7 @@
             <w:noProof/>
             <w:webHidden/>
           </w:rPr>
-          <w:instrText xml:space="preserve"> PAGEREF _Toc294002320 \h </w:instrText>
+          <w:instrText xml:space="preserve"> PAGEREF _Toc296441437 \h </w:instrText>
         </w:r>
         <w:r>
           <w:rPr>
@@ -2736,7 +2736,7 @@
           <w:lang w:bidi="ar-SA"/>
         </w:rPr>
       </w:pPr>
-      <w:hyperlink w:anchor="_Toc294002321" w:history="1">
+      <w:hyperlink w:anchor="_Toc296441438" w:history="1">
         <w:r>
           <w:rPr>
             <w:rStyle w:val="Hyperlink"/>
@@ -2780,7 +2780,7 @@
             <w:noProof/>
             <w:webHidden/>
           </w:rPr>
-          <w:instrText xml:space="preserve"> PAGEREF _Toc294002321 \h </w:instrText>
+          <w:instrText xml:space="preserve"> PAGEREF _Toc296441438 \h </w:instrText>
         </w:r>
         <w:r>
           <w:rPr>
@@ -2826,7 +2826,7 @@
           <w:lang w:bidi="ar-SA"/>
         </w:rPr>
       </w:pPr>
-      <w:hyperlink w:anchor="_Toc294002322" w:history="1">
+      <w:hyperlink w:anchor="_Toc296441439" w:history="1">
         <w:r>
           <w:rPr>
             <w:rStyle w:val="Hyperlink"/>
@@ -2870,7 +2870,7 @@
             <w:noProof/>
             <w:webHidden/>
           </w:rPr>
-          <w:instrText xml:space="preserve"> PAGEREF _Toc294002322 \h </w:instrText>
+          <w:instrText xml:space="preserve"> PAGEREF _Toc296441439 \h </w:instrText>
         </w:r>
         <w:r>
           <w:rPr>
@@ -2916,7 +2916,7 @@
           <w:lang w:bidi="ar-SA"/>
         </w:rPr>
       </w:pPr>
-      <w:hyperlink w:anchor="_Toc294002323" w:history="1">
+      <w:hyperlink w:anchor="_Toc296441440" w:history="1">
         <w:r>
           <w:rPr>
             <w:rStyle w:val="Hyperlink"/>
@@ -2960,7 +2960,7 @@
             <w:noProof/>
             <w:webHidden/>
           </w:rPr>
-          <w:instrText xml:space="preserve"> PAGEREF _Toc294002323 \h </w:instrText>
+          <w:instrText xml:space="preserve"> PAGEREF _Toc296441440 \h </w:instrText>
         </w:r>
         <w:r>
           <w:rPr>
@@ -3006,7 +3006,7 @@
           <w:lang w:bidi="ar-SA"/>
         </w:rPr>
       </w:pPr>
-      <w:hyperlink w:anchor="_Toc294002324" w:history="1">
+      <w:hyperlink w:anchor="_Toc296441441" w:history="1">
         <w:r>
           <w:rPr>
             <w:rStyle w:val="Hyperlink"/>
@@ -3050,7 +3050,7 @@
             <w:noProof/>
             <w:webHidden/>
           </w:rPr>
-          <w:instrText xml:space="preserve"> PAGEREF _Toc294002324 \h </w:instrText>
+          <w:instrText xml:space="preserve"> PAGEREF _Toc296441441 \h </w:instrText>
         </w:r>
         <w:r>
           <w:rPr>
@@ -3096,7 +3096,7 @@
           <w:lang w:bidi="ar-SA"/>
         </w:rPr>
       </w:pPr>
-      <w:hyperlink w:anchor="_Toc294002325" w:history="1">
+      <w:hyperlink w:anchor="_Toc296441442" w:history="1">
         <w:r>
           <w:rPr>
             <w:rStyle w:val="Hyperlink"/>
@@ -3140,7 +3140,7 @@
             <w:noProof/>
             <w:webHidden/>
           </w:rPr>
-          <w:instrText xml:space="preserve"> PAGEREF _Toc294002325 \h </w:instrText>
+          <w:instrText xml:space="preserve"> PAGEREF _Toc296441442 \h </w:instrText>
         </w:r>
         <w:r>
           <w:rPr>
@@ -3186,7 +3186,7 @@
           <w:lang w:bidi="ar-SA"/>
         </w:rPr>
       </w:pPr>
-      <w:hyperlink w:anchor="_Toc294002326" w:history="1">
+      <w:hyperlink w:anchor="_Toc296441443" w:history="1">
         <w:r>
           <w:rPr>
             <w:rStyle w:val="Hyperlink"/>
@@ -3230,7 +3230,7 @@
             <w:noProof/>
             <w:webHidden/>
           </w:rPr>
-          <w:instrText xml:space="preserve"> PAGEREF _Toc294002326 \h </w:instrText>
+          <w:instrText xml:space="preserve"> PAGEREF _Toc296441443 \h </w:instrText>
         </w:r>
         <w:r>
           <w:rPr>
@@ -3276,7 +3276,7 @@
           <w:lang w:bidi="ar-SA"/>
         </w:rPr>
       </w:pPr>
-      <w:hyperlink w:anchor="_Toc294002327" w:history="1">
+      <w:hyperlink w:anchor="_Toc296441444" w:history="1">
         <w:r>
           <w:rPr>
             <w:rStyle w:val="Hyperlink"/>
@@ -3320,7 +3320,7 @@
             <w:noProof/>
             <w:webHidden/>
           </w:rPr>
-          <w:instrText xml:space="preserve"> PAGEREF _Toc294002327 \h </w:instrText>
+          <w:instrText xml:space="preserve"> PAGEREF _Toc296441444 \h </w:instrText>
         </w:r>
         <w:r>
           <w:rPr>
@@ -3366,7 +3366,7 @@
           <w:lang w:bidi="ar-SA"/>
         </w:rPr>
       </w:pPr>
-      <w:hyperlink w:anchor="_Toc294002328" w:history="1">
+      <w:hyperlink w:anchor="_Toc296441445" w:history="1">
         <w:r>
           <w:rPr>
             <w:rStyle w:val="Hyperlink"/>
@@ -3410,7 +3410,7 @@
             <w:noProof/>
             <w:webHidden/>
           </w:rPr>
-          <w:instrText xml:space="preserve"> PAGEREF _Toc294002328 \h </w:instrText>
+          <w:instrText xml:space="preserve"> PAGEREF _Toc296441445 \h </w:instrText>
         </w:r>
         <w:r>
           <w:rPr>
@@ -3456,7 +3456,7 @@
           <w:lang w:bidi="ar-SA"/>
         </w:rPr>
       </w:pPr>
-      <w:hyperlink w:anchor="_Toc294002329" w:history="1">
+      <w:hyperlink w:anchor="_Toc296441446" w:history="1">
         <w:r>
           <w:rPr>
             <w:rStyle w:val="Hyperlink"/>
@@ -3500,7 +3500,7 @@
             <w:noProof/>
             <w:webHidden/>
           </w:rPr>
-          <w:instrText xml:space="preserve"> PAGEREF _Toc294002329 \h </w:instrText>
+          <w:instrText xml:space="preserve"> PAGEREF _Toc296441446 \h </w:instrText>
         </w:r>
         <w:r>
           <w:rPr>
@@ -3546,7 +3546,7 @@
           <w:lang w:bidi="ar-SA"/>
         </w:rPr>
       </w:pPr>
-      <w:hyperlink w:anchor="_Toc294002330" w:history="1">
+      <w:hyperlink w:anchor="_Toc296441447" w:history="1">
         <w:r>
           <w:rPr>
             <w:rStyle w:val="Hyperlink"/>
@@ -3590,7 +3590,7 @@
             <w:noProof/>
             <w:webHidden/>
           </w:rPr>
-          <w:instrText xml:space="preserve"> PAGEREF _Toc294002330 \h </w:instrText>
+          <w:instrText xml:space="preserve"> PAGEREF _Toc296441447 \h </w:instrText>
         </w:r>
         <w:r>
           <w:rPr>
@@ -3636,7 +3636,7 @@
           <w:lang w:bidi="ar-SA"/>
         </w:rPr>
       </w:pPr>
-      <w:hyperlink w:anchor="_Toc294002331" w:history="1">
+      <w:hyperlink w:anchor="_Toc296441448" w:history="1">
         <w:r>
           <w:rPr>
             <w:rStyle w:val="Hyperlink"/>
@@ -3680,7 +3680,7 @@
             <w:noProof/>
             <w:webHidden/>
           </w:rPr>
-          <w:instrText xml:space="preserve"> PAGEREF _Toc294002331 \h </w:instrText>
+          <w:instrText xml:space="preserve"> PAGEREF _Toc296441448 \h </w:instrText>
         </w:r>
         <w:r>
           <w:rPr>
@@ -3726,7 +3726,7 @@
           <w:lang w:bidi="ar-SA"/>
         </w:rPr>
       </w:pPr>
-      <w:hyperlink w:anchor="_Toc294002332" w:history="1">
+      <w:hyperlink w:anchor="_Toc296441449" w:history="1">
         <w:r>
           <w:rPr>
             <w:rStyle w:val="Hyperlink"/>
@@ -3770,7 +3770,7 @@
             <w:noProof/>
             <w:webHidden/>
           </w:rPr>
-          <w:instrText xml:space="preserve"> PAGEREF _Toc294002332 \h </w:instrText>
+          <w:instrText xml:space="preserve"> PAGEREF _Toc296441449 \h </w:instrText>
         </w:r>
         <w:r>
           <w:rPr>
@@ -3816,7 +3816,7 @@
           <w:lang w:bidi="ar-SA"/>
         </w:rPr>
       </w:pPr>
-      <w:hyperlink w:anchor="_Toc294002333" w:history="1">
+      <w:hyperlink w:anchor="_Toc296441450" w:history="1">
         <w:r>
           <w:rPr>
             <w:rStyle w:val="Hyperlink"/>
@@ -3860,7 +3860,7 @@
             <w:noProof/>
             <w:webHidden/>
           </w:rPr>
-          <w:instrText xml:space="preserve"> PAGEREF _Toc294002333 \h </w:instrText>
+          <w:instrText xml:space="preserve"> PAGEREF _Toc296441450 \h </w:instrText>
         </w:r>
         <w:r>
           <w:rPr>
@@ -3906,7 +3906,7 @@
           <w:lang w:bidi="ar-SA"/>
         </w:rPr>
       </w:pPr>
-      <w:hyperlink w:anchor="_Toc294002334" w:history="1">
+      <w:hyperlink w:anchor="_Toc296441451" w:history="1">
         <w:r>
           <w:rPr>
             <w:rStyle w:val="Hyperlink"/>
@@ -3950,7 +3950,7 @@
             <w:noProof/>
             <w:webHidden/>
           </w:rPr>
-          <w:instrText xml:space="preserve"> PAGEREF _Toc294002334 \h </w:instrText>
+          <w:instrText xml:space="preserve"> PAGEREF _Toc296441451 \h </w:instrText>
         </w:r>
         <w:r>
           <w:rPr>
@@ -3996,7 +3996,7 @@
           <w:lang w:bidi="ar-SA"/>
         </w:rPr>
       </w:pPr>
-      <w:hyperlink w:anchor="_Toc294002335" w:history="1">
+      <w:hyperlink w:anchor="_Toc296441452" w:history="1">
         <w:r>
           <w:rPr>
             <w:rStyle w:val="Hyperlink"/>
@@ -4040,7 +4040,7 @@
             <w:noProof/>
             <w:webHidden/>
           </w:rPr>
-          <w:instrText xml:space="preserve"> PAGEREF _Toc294002335 \h </w:instrText>
+          <w:instrText xml:space="preserve"> PAGEREF _Toc296441452 \h </w:instrText>
         </w:r>
         <w:r>
           <w:rPr>
@@ -4086,7 +4086,7 @@
           <w:lang w:bidi="ar-SA"/>
         </w:rPr>
       </w:pPr>
-      <w:hyperlink w:anchor="_Toc294002336" w:history="1">
+      <w:hyperlink w:anchor="_Toc296441453" w:history="1">
         <w:r>
           <w:rPr>
             <w:rStyle w:val="Hyperlink"/>
@@ -4130,7 +4130,7 @@
             <w:noProof/>
             <w:webHidden/>
           </w:rPr>
-          <w:instrText xml:space="preserve"> PAGEREF _Toc294002336 \h </w:instrText>
+          <w:instrText xml:space="preserve"> PAGEREF _Toc296441453 \h </w:instrText>
         </w:r>
         <w:r>
           <w:rPr>
@@ -4176,7 +4176,7 @@
           <w:lang w:bidi="ar-SA"/>
         </w:rPr>
       </w:pPr>
-      <w:hyperlink w:anchor="_Toc294002337" w:history="1">
+      <w:hyperlink w:anchor="_Toc296441454" w:history="1">
         <w:r>
           <w:rPr>
             <w:rStyle w:val="Hyperlink"/>
@@ -4220,7 +4220,7 @@
             <w:noProof/>
             <w:webHidden/>
           </w:rPr>
-          <w:instrText xml:space="preserve"> PAGEREF _Toc294002337 \h </w:instrText>
+          <w:instrText xml:space="preserve"> PAGEREF _Toc296441454 \h </w:instrText>
         </w:r>
         <w:r>
           <w:rPr>
@@ -4266,7 +4266,7 @@
           <w:lang w:bidi="ar-SA"/>
         </w:rPr>
       </w:pPr>
-      <w:hyperlink w:anchor="_Toc294002338" w:history="1">
+      <w:hyperlink w:anchor="_Toc296441455" w:history="1">
         <w:r>
           <w:rPr>
             <w:rStyle w:val="Hyperlink"/>
@@ -4310,7 +4310,7 @@
             <w:noProof/>
             <w:webHidden/>
           </w:rPr>
-          <w:instrText xml:space="preserve"> PAGEREF _Toc294002338 \h </w:instrText>
+          <w:instrText xml:space="preserve"> PAGEREF _Toc296441455 \h </w:instrText>
         </w:r>
         <w:r>
           <w:rPr>
@@ -4356,7 +4356,7 @@
           <w:lang w:bidi="ar-SA"/>
         </w:rPr>
       </w:pPr>
-      <w:hyperlink w:anchor="_Toc294002339" w:history="1">
+      <w:hyperlink w:anchor="_Toc296441456" w:history="1">
         <w:r>
           <w:rPr>
             <w:rStyle w:val="Hyperlink"/>
@@ -4400,7 +4400,7 @@
             <w:noProof/>
             <w:webHidden/>
           </w:rPr>
-          <w:instrText xml:space="preserve"> PAGEREF _Toc294002339 \h </w:instrText>
+          <w:instrText xml:space="preserve"> PAGEREF _Toc296441456 \h </w:instrText>
         </w:r>
         <w:r>
           <w:rPr>
@@ -4446,7 +4446,7 @@
           <w:lang w:bidi="ar-SA"/>
         </w:rPr>
       </w:pPr>
-      <w:hyperlink w:anchor="_Toc294002340" w:history="1">
+      <w:hyperlink w:anchor="_Toc296441457" w:history="1">
         <w:r>
           <w:rPr>
             <w:rStyle w:val="Hyperlink"/>
@@ -4490,7 +4490,7 @@
             <w:noProof/>
             <w:webHidden/>
           </w:rPr>
-          <w:instrText xml:space="preserve"> PAGEREF _Toc294002340 \h </w:instrText>
+          <w:instrText xml:space="preserve"> PAGEREF _Toc296441457 \h </w:instrText>
         </w:r>
         <w:r>
           <w:rPr>
@@ -4536,7 +4536,7 @@
           <w:lang w:bidi="ar-SA"/>
         </w:rPr>
       </w:pPr>
-      <w:hyperlink w:anchor="_Toc294002341" w:history="1">
+      <w:hyperlink w:anchor="_Toc296441458" w:history="1">
         <w:r>
           <w:rPr>
             <w:rStyle w:val="Hyperlink"/>
@@ -4580,7 +4580,7 @@
             <w:noProof/>
             <w:webHidden/>
           </w:rPr>
-          <w:instrText xml:space="preserve"> PAGEREF _Toc294002341 \h </w:instrText>
+          <w:instrText xml:space="preserve"> PAGEREF _Toc296441458 \h </w:instrText>
         </w:r>
         <w:r>
           <w:rPr>
@@ -4626,7 +4626,7 @@
           <w:lang w:bidi="ar-SA"/>
         </w:rPr>
       </w:pPr>
-      <w:hyperlink w:anchor="_Toc294002342" w:history="1">
+      <w:hyperlink w:anchor="_Toc296441459" w:history="1">
         <w:r>
           <w:rPr>
             <w:rStyle w:val="Hyperlink"/>
@@ -4670,7 +4670,7 @@
             <w:noProof/>
             <w:webHidden/>
           </w:rPr>
-          <w:instrText xml:space="preserve"> PAGEREF _Toc294002342 \h </w:instrText>
+          <w:instrText xml:space="preserve"> PAGEREF _Toc296441459 \h </w:instrText>
         </w:r>
         <w:r>
           <w:rPr>
@@ -4716,7 +4716,7 @@
           <w:lang w:bidi="ar-SA"/>
         </w:rPr>
       </w:pPr>
-      <w:hyperlink w:anchor="_Toc294002343" w:history="1">
+      <w:hyperlink w:anchor="_Toc296441460" w:history="1">
         <w:r>
           <w:rPr>
             <w:rStyle w:val="Hyperlink"/>
@@ -4760,7 +4760,7 @@
             <w:noProof/>
             <w:webHidden/>
           </w:rPr>
-          <w:instrText xml:space="preserve"> PAGEREF _Toc294002343 \h </w:instrText>
+          <w:instrText xml:space="preserve"> PAGEREF _Toc296441460 \h </w:instrText>
         </w:r>
         <w:r>
           <w:rPr>
@@ -4806,7 +4806,7 @@
           <w:lang w:bidi="ar-SA"/>
         </w:rPr>
       </w:pPr>
-      <w:hyperlink w:anchor="_Toc294002344" w:history="1">
+      <w:hyperlink w:anchor="_Toc296441461" w:history="1">
         <w:r>
           <w:rPr>
             <w:rStyle w:val="Hyperlink"/>
@@ -4850,7 +4850,7 @@
             <w:noProof/>
             <w:webHidden/>
           </w:rPr>
-          <w:instrText xml:space="preserve"> PAGEREF _Toc294002344 \h </w:instrText>
+          <w:instrText xml:space="preserve"> PAGEREF _Toc296441461 \h </w:instrText>
         </w:r>
         <w:r>
           <w:rPr>
@@ -4896,7 +4896,7 @@
           <w:lang w:bidi="ar-SA"/>
         </w:rPr>
       </w:pPr>
-      <w:hyperlink w:anchor="_Toc294002345" w:history="1">
+      <w:hyperlink w:anchor="_Toc296441462" w:history="1">
         <w:r>
           <w:rPr>
             <w:rStyle w:val="Hyperlink"/>
@@ -4940,7 +4940,7 @@
             <w:noProof/>
             <w:webHidden/>
           </w:rPr>
-          <w:instrText xml:space="preserve"> PAGEREF _Toc294002345 \h </w:instrText>
+          <w:instrText xml:space="preserve"> PAGEREF _Toc296441462 \h </w:instrText>
         </w:r>
         <w:r>
           <w:rPr>
@@ -4986,7 +4986,7 @@
           <w:lang w:bidi="ar-SA"/>
         </w:rPr>
       </w:pPr>
-      <w:hyperlink w:anchor="_Toc294002346" w:history="1">
+      <w:hyperlink w:anchor="_Toc296441463" w:history="1">
         <w:r>
           <w:rPr>
             <w:rStyle w:val="Hyperlink"/>
@@ -5030,7 +5030,7 @@
             <w:noProof/>
             <w:webHidden/>
           </w:rPr>
-          <w:instrText xml:space="preserve"> PAGEREF _Toc294002346 \h </w:instrText>
+          <w:instrText xml:space="preserve"> PAGEREF _Toc296441463 \h </w:instrText>
         </w:r>
         <w:r>
           <w:rPr>
@@ -5076,7 +5076,7 @@
           <w:lang w:bidi="ar-SA"/>
         </w:rPr>
       </w:pPr>
-      <w:hyperlink w:anchor="_Toc294002347" w:history="1">
+      <w:hyperlink w:anchor="_Toc296441464" w:history="1">
         <w:r>
           <w:rPr>
             <w:rStyle w:val="Hyperlink"/>
@@ -5120,7 +5120,7 @@
             <w:noProof/>
             <w:webHidden/>
           </w:rPr>
-          <w:instrText xml:space="preserve"> PAGEREF _Toc294002347 \h </w:instrText>
+          <w:instrText xml:space="preserve"> PAGEREF _Toc296441464 \h </w:instrText>
         </w:r>
         <w:r>
           <w:rPr>
@@ -5166,7 +5166,7 @@
           <w:lang w:bidi="ar-SA"/>
         </w:rPr>
       </w:pPr>
-      <w:hyperlink w:anchor="_Toc294002348" w:history="1">
+      <w:hyperlink w:anchor="_Toc296441465" w:history="1">
         <w:r>
           <w:rPr>
             <w:rStyle w:val="Hyperlink"/>
@@ -5210,7 +5210,7 @@
             <w:noProof/>
             <w:webHidden/>
           </w:rPr>
-          <w:instrText xml:space="preserve"> PAGEREF _Toc294002348 \h </w:instrText>
+          <w:instrText xml:space="preserve"> PAGEREF _Toc296441465 \h </w:instrText>
         </w:r>
         <w:r>
           <w:rPr>
@@ -5256,7 +5256,7 @@
           <w:lang w:bidi="ar-SA"/>
         </w:rPr>
       </w:pPr>
-      <w:hyperlink w:anchor="_Toc294002349" w:history="1">
+      <w:hyperlink w:anchor="_Toc296441466" w:history="1">
         <w:r>
           <w:rPr>
             <w:rStyle w:val="Hyperlink"/>
@@ -5300,7 +5300,7 @@
             <w:noProof/>
             <w:webHidden/>
           </w:rPr>
-          <w:instrText xml:space="preserve"> PAGEREF _Toc294002349 \h </w:instrText>
+          <w:instrText xml:space="preserve"> PAGEREF _Toc296441466 \h </w:instrText>
         </w:r>
         <w:r>
           <w:rPr>
@@ -5346,7 +5346,7 @@
           <w:lang w:bidi="ar-SA"/>
         </w:rPr>
       </w:pPr>
-      <w:hyperlink w:anchor="_Toc294002350" w:history="1">
+      <w:hyperlink w:anchor="_Toc296441467" w:history="1">
         <w:r>
           <w:rPr>
             <w:rStyle w:val="Hyperlink"/>
@@ -5390,7 +5390,7 @@
             <w:noProof/>
             <w:webHidden/>
           </w:rPr>
-          <w:instrText xml:space="preserve"> PAGEREF _Toc294002350 \h </w:instrText>
+          <w:instrText xml:space="preserve"> PAGEREF _Toc296441467 \h </w:instrText>
         </w:r>
         <w:r>
           <w:rPr>
@@ -5436,7 +5436,7 @@
           <w:lang w:bidi="ar-SA"/>
         </w:rPr>
       </w:pPr>
-      <w:hyperlink w:anchor="_Toc294002351" w:history="1">
+      <w:hyperlink w:anchor="_Toc296441468" w:history="1">
         <w:r>
           <w:rPr>
             <w:rStyle w:val="Hyperlink"/>
@@ -5480,7 +5480,7 @@
             <w:noProof/>
             <w:webHidden/>
           </w:rPr>
-          <w:instrText xml:space="preserve"> PAGEREF _Toc294002351 \h </w:instrText>
+          <w:instrText xml:space="preserve"> PAGEREF _Toc296441468 \h </w:instrText>
         </w:r>
         <w:r>
           <w:rPr>
@@ -5526,7 +5526,7 @@
           <w:lang w:bidi="ar-SA"/>
         </w:rPr>
       </w:pPr>
-      <w:hyperlink w:anchor="_Toc294002352" w:history="1">
+      <w:hyperlink w:anchor="_Toc296441469" w:history="1">
         <w:r>
           <w:rPr>
             <w:rStyle w:val="Hyperlink"/>
@@ -5570,7 +5570,7 @@
             <w:noProof/>
             <w:webHidden/>
           </w:rPr>
-          <w:instrText xml:space="preserve"> PAGEREF _Toc294002352 \h </w:instrText>
+          <w:instrText xml:space="preserve"> PAGEREF _Toc296441469 \h </w:instrText>
         </w:r>
         <w:r>
           <w:rPr>
@@ -5616,7 +5616,7 @@
           <w:lang w:bidi="ar-SA"/>
         </w:rPr>
       </w:pPr>
-      <w:hyperlink w:anchor="_Toc294002353" w:history="1">
+      <w:hyperlink w:anchor="_Toc296441470" w:history="1">
         <w:r>
           <w:rPr>
             <w:rStyle w:val="Hyperlink"/>
@@ -5660,7 +5660,7 @@
             <w:noProof/>
             <w:webHidden/>
           </w:rPr>
-          <w:instrText xml:space="preserve"> PAGEREF _Toc294002353 \h </w:instrText>
+          <w:instrText xml:space="preserve"> PAGEREF _Toc296441470 \h </w:instrText>
         </w:r>
         <w:r>
           <w:rPr>
@@ -5706,7 +5706,7 @@
           <w:lang w:bidi="ar-SA"/>
         </w:rPr>
       </w:pPr>
-      <w:hyperlink w:anchor="_Toc294002354" w:history="1">
+      <w:hyperlink w:anchor="_Toc296441471" w:history="1">
         <w:r>
           <w:rPr>
             <w:rStyle w:val="Hyperlink"/>
@@ -5750,7 +5750,7 @@
             <w:noProof/>
             <w:webHidden/>
           </w:rPr>
-          <w:instrText xml:space="preserve"> PAGEREF _Toc294002354 \h </w:instrText>
+          <w:instrText xml:space="preserve"> PAGEREF _Toc296441471 \h </w:instrText>
         </w:r>
         <w:r>
           <w:rPr>
@@ -5796,7 +5796,7 @@
           <w:lang w:bidi="ar-SA"/>
         </w:rPr>
       </w:pPr>
-      <w:hyperlink w:anchor="_Toc294002355" w:history="1">
+      <w:hyperlink w:anchor="_Toc296441472" w:history="1">
         <w:r>
           <w:rPr>
             <w:rStyle w:val="Hyperlink"/>
@@ -5840,7 +5840,7 @@
             <w:noProof/>
             <w:webHidden/>
           </w:rPr>
-          <w:instrText xml:space="preserve"> PAGEREF _Toc294002355 \h </w:instrText>
+          <w:instrText xml:space="preserve"> PAGEREF _Toc296441472 \h </w:instrText>
         </w:r>
         <w:r>
           <w:rPr>
@@ -5886,7 +5886,7 @@
           <w:lang w:bidi="ar-SA"/>
         </w:rPr>
       </w:pPr>
-      <w:hyperlink w:anchor="_Toc294002356" w:history="1">
+      <w:hyperlink w:anchor="_Toc296441473" w:history="1">
         <w:r>
           <w:rPr>
             <w:rStyle w:val="Hyperlink"/>
@@ -5930,7 +5930,7 @@
             <w:noProof/>
             <w:webHidden/>
           </w:rPr>
-          <w:instrText xml:space="preserve"> PAGEREF _Toc294002356 \h </w:instrText>
+          <w:instrText xml:space="preserve"> PAGEREF _Toc296441473 \h </w:instrText>
         </w:r>
         <w:r>
           <w:rPr>
@@ -5976,7 +5976,7 @@
           <w:lang w:bidi="ar-SA"/>
         </w:rPr>
       </w:pPr>
-      <w:hyperlink w:anchor="_Toc294002357" w:history="1">
+      <w:hyperlink w:anchor="_Toc296441474" w:history="1">
         <w:r>
           <w:rPr>
             <w:rStyle w:val="Hyperlink"/>
@@ -6020,7 +6020,7 @@
             <w:noProof/>
             <w:webHidden/>
           </w:rPr>
-          <w:instrText xml:space="preserve"> PAGEREF _Toc294002357 \h </w:instrText>
+          <w:instrText xml:space="preserve"> PAGEREF _Toc296441474 \h </w:instrText>
         </w:r>
         <w:r>
           <w:rPr>
@@ -6066,7 +6066,7 @@
           <w:lang w:bidi="ar-SA"/>
         </w:rPr>
       </w:pPr>
-      <w:hyperlink w:anchor="_Toc294002358" w:history="1">
+      <w:hyperlink w:anchor="_Toc296441475" w:history="1">
         <w:r>
           <w:rPr>
             <w:rStyle w:val="Hyperlink"/>
@@ -6110,7 +6110,7 @@
             <w:noProof/>
             <w:webHidden/>
           </w:rPr>
-          <w:instrText xml:space="preserve"> PAGEREF _Toc294002358 \h </w:instrText>
+          <w:instrText xml:space="preserve"> PAGEREF _Toc296441475 \h </w:instrText>
         </w:r>
         <w:r>
           <w:rPr>
@@ -6156,7 +6156,7 @@
           <w:lang w:bidi="ar-SA"/>
         </w:rPr>
       </w:pPr>
-      <w:hyperlink w:anchor="_Toc294002359" w:history="1">
+      <w:hyperlink w:anchor="_Toc296441476" w:history="1">
         <w:r>
           <w:rPr>
             <w:rStyle w:val="Hyperlink"/>
@@ -6200,7 +6200,7 @@
             <w:noProof/>
             <w:webHidden/>
           </w:rPr>
-          <w:instrText xml:space="preserve"> PAGEREF _Toc294002359 \h </w:instrText>
+          <w:instrText xml:space="preserve"> PAGEREF _Toc296441476 \h </w:instrText>
         </w:r>
         <w:r>
           <w:rPr>
@@ -6246,7 +6246,7 @@
           <w:lang w:bidi="ar-SA"/>
         </w:rPr>
       </w:pPr>
-      <w:hyperlink w:anchor="_Toc294002360" w:history="1">
+      <w:hyperlink w:anchor="_Toc296441477" w:history="1">
         <w:r>
           <w:rPr>
             <w:rStyle w:val="Hyperlink"/>
@@ -6290,7 +6290,7 @@
             <w:noProof/>
             <w:webHidden/>
           </w:rPr>
-          <w:instrText xml:space="preserve"> PAGEREF _Toc294002360 \h </w:instrText>
+          <w:instrText xml:space="preserve"> PAGEREF _Toc296441477 \h </w:instrText>
         </w:r>
         <w:r>
           <w:rPr>
@@ -6336,7 +6336,7 @@
           <w:lang w:bidi="ar-SA"/>
         </w:rPr>
       </w:pPr>
-      <w:hyperlink w:anchor="_Toc294002361" w:history="1">
+      <w:hyperlink w:anchor="_Toc296441478" w:history="1">
         <w:r>
           <w:rPr>
             <w:rStyle w:val="Hyperlink"/>
@@ -6380,7 +6380,7 @@
             <w:noProof/>
             <w:webHidden/>
           </w:rPr>
-          <w:instrText xml:space="preserve"> PAGEREF _Toc294002361 \h </w:instrText>
+          <w:instrText xml:space="preserve"> PAGEREF _Toc296441478 \h </w:instrText>
         </w:r>
         <w:r>
           <w:rPr>
@@ -6426,7 +6426,7 @@
           <w:lang w:bidi="ar-SA"/>
         </w:rPr>
       </w:pPr>
-      <w:hyperlink w:anchor="_Toc294002362" w:history="1">
+      <w:hyperlink w:anchor="_Toc296441479" w:history="1">
         <w:r>
           <w:rPr>
             <w:rStyle w:val="Hyperlink"/>
@@ -6470,7 +6470,7 @@
             <w:noProof/>
             <w:webHidden/>
           </w:rPr>
-          <w:instrText xml:space="preserve"> PAGEREF _Toc294002362 \h </w:instrText>
+          <w:instrText xml:space="preserve"> PAGEREF _Toc296441479 \h </w:instrText>
         </w:r>
         <w:r>
           <w:rPr>
@@ -6516,7 +6516,7 @@
           <w:lang w:bidi="ar-SA"/>
         </w:rPr>
       </w:pPr>
-      <w:hyperlink w:anchor="_Toc294002363" w:history="1">
+      <w:hyperlink w:anchor="_Toc296441480" w:history="1">
         <w:r>
           <w:rPr>
             <w:rStyle w:val="Hyperlink"/>
@@ -6560,7 +6560,7 @@
             <w:noProof/>
             <w:webHidden/>
           </w:rPr>
-          <w:instrText xml:space="preserve"> PAGEREF _Toc294002363 \h </w:instrText>
+          <w:instrText xml:space="preserve"> PAGEREF _Toc296441480 \h </w:instrText>
         </w:r>
         <w:r>
           <w:rPr>
@@ -6606,7 +6606,7 @@
           <w:lang w:bidi="ar-SA"/>
         </w:rPr>
       </w:pPr>
-      <w:hyperlink w:anchor="_Toc294002364" w:history="1">
+      <w:hyperlink w:anchor="_Toc296441481" w:history="1">
         <w:r>
           <w:rPr>
             <w:rStyle w:val="Hyperlink"/>
@@ -6650,7 +6650,7 @@
             <w:noProof/>
             <w:webHidden/>
           </w:rPr>
-          <w:instrText xml:space="preserve"> PAGEREF _Toc294002364 \h </w:instrText>
+          <w:instrText xml:space="preserve"> PAGEREF _Toc296441481 \h </w:instrText>
         </w:r>
         <w:r>
           <w:rPr>
@@ -6696,7 +6696,7 @@
           <w:lang w:bidi="ar-SA"/>
         </w:rPr>
       </w:pPr>
-      <w:hyperlink w:anchor="_Toc294002365" w:history="1">
+      <w:hyperlink w:anchor="_Toc296441482" w:history="1">
         <w:r>
           <w:rPr>
             <w:rStyle w:val="Hyperlink"/>
@@ -6740,7 +6740,7 @@
             <w:noProof/>
             <w:webHidden/>
           </w:rPr>
-          <w:instrText xml:space="preserve"> PAGEREF _Toc294002365 \h </w:instrText>
+          <w:instrText xml:space="preserve"> PAGEREF _Toc296441482 \h </w:instrText>
         </w:r>
         <w:r>
           <w:rPr>
@@ -6786,7 +6786,7 @@
           <w:lang w:bidi="ar-SA"/>
         </w:rPr>
       </w:pPr>
-      <w:hyperlink w:anchor="_Toc294002366" w:history="1">
+      <w:hyperlink w:anchor="_Toc296441483" w:history="1">
         <w:r>
           <w:rPr>
             <w:rStyle w:val="Hyperlink"/>
@@ -6830,7 +6830,7 @@
             <w:noProof/>
             <w:webHidden/>
           </w:rPr>
-          <w:instrText xml:space="preserve"> PAGEREF _Toc294002366 \h </w:instrText>
+          <w:instrText xml:space="preserve"> PAGEREF _Toc296441483 \h </w:instrText>
         </w:r>
         <w:r>
           <w:rPr>
@@ -6876,7 +6876,7 @@
           <w:lang w:bidi="ar-SA"/>
         </w:rPr>
       </w:pPr>
-      <w:hyperlink w:anchor="_Toc294002367" w:history="1">
+      <w:hyperlink w:anchor="_Toc296441484" w:history="1">
         <w:r>
           <w:rPr>
             <w:rStyle w:val="Hyperlink"/>
@@ -6920,7 +6920,7 @@
             <w:noProof/>
             <w:webHidden/>
           </w:rPr>
-          <w:instrText xml:space="preserve"> PAGEREF _Toc294002367 \h </w:instrText>
+          <w:instrText xml:space="preserve"> PAGEREF _Toc296441484 \h </w:instrText>
         </w:r>
         <w:r>
           <w:rPr>
@@ -6966,7 +6966,7 @@
           <w:lang w:bidi="ar-SA"/>
         </w:rPr>
       </w:pPr>
-      <w:hyperlink w:anchor="_Toc294002368" w:history="1">
+      <w:hyperlink w:anchor="_Toc296441485" w:history="1">
         <w:r>
           <w:rPr>
             <w:rStyle w:val="Hyperlink"/>
@@ -7010,7 +7010,7 @@
             <w:noProof/>
             <w:webHidden/>
           </w:rPr>
-          <w:instrText xml:space="preserve"> PAGEREF _Toc294002368 \h </w:instrText>
+          <w:instrText xml:space="preserve"> PAGEREF _Toc296441485 \h </w:instrText>
         </w:r>
         <w:r>
           <w:rPr>
@@ -7056,7 +7056,7 @@
           <w:lang w:bidi="ar-SA"/>
         </w:rPr>
       </w:pPr>
-      <w:hyperlink w:anchor="_Toc294002369" w:history="1">
+      <w:hyperlink w:anchor="_Toc296441486" w:history="1">
         <w:r>
           <w:rPr>
             <w:rStyle w:val="Hyperlink"/>
@@ -7100,7 +7100,7 @@
             <w:noProof/>
             <w:webHidden/>
           </w:rPr>
-          <w:instrText xml:space="preserve"> PAGEREF _Toc294002369 \h </w:instrText>
+          <w:instrText xml:space="preserve"> PAGEREF _Toc296441486 \h </w:instrText>
         </w:r>
         <w:r>
           <w:rPr>
@@ -7146,7 +7146,7 @@
           <w:lang w:bidi="ar-SA"/>
         </w:rPr>
       </w:pPr>
-      <w:hyperlink w:anchor="_Toc294002370" w:history="1">
+      <w:hyperlink w:anchor="_Toc296441487" w:history="1">
         <w:r>
           <w:rPr>
             <w:rStyle w:val="Hyperlink"/>
@@ -7190,7 +7190,7 @@
             <w:noProof/>
             <w:webHidden/>
           </w:rPr>
-          <w:instrText xml:space="preserve"> PAGEREF _Toc294002370 \h </w:instrText>
+          <w:instrText xml:space="preserve"> PAGEREF _Toc296441487 \h </w:instrText>
         </w:r>
         <w:r>
           <w:rPr>
@@ -7236,7 +7236,7 @@
           <w:lang w:bidi="ar-SA"/>
         </w:rPr>
       </w:pPr>
-      <w:hyperlink w:anchor="_Toc294002371" w:history="1">
+      <w:hyperlink w:anchor="_Toc296441488" w:history="1">
         <w:r>
           <w:rPr>
             <w:rStyle w:val="Hyperlink"/>
@@ -7280,7 +7280,7 @@
             <w:noProof/>
             <w:webHidden/>
           </w:rPr>
-          <w:instrText xml:space="preserve"> PAGEREF _Toc294002371 \h </w:instrText>
+          <w:instrText xml:space="preserve"> PAGEREF _Toc296441488 \h </w:instrText>
         </w:r>
         <w:r>
           <w:rPr>
@@ -7326,7 +7326,7 @@
           <w:lang w:bidi="ar-SA"/>
         </w:rPr>
       </w:pPr>
-      <w:hyperlink w:anchor="_Toc294002372" w:history="1">
+      <w:hyperlink w:anchor="_Toc296441489" w:history="1">
         <w:r>
           <w:rPr>
             <w:rStyle w:val="Hyperlink"/>
@@ -7370,7 +7370,7 @@
             <w:noProof/>
             <w:webHidden/>
           </w:rPr>
-          <w:instrText xml:space="preserve"> PAGEREF _Toc294002372 \h </w:instrText>
+          <w:instrText xml:space="preserve"> PAGEREF _Toc296441489 \h </w:instrText>
         </w:r>
         <w:r>
           <w:rPr>
@@ -7416,7 +7416,7 @@
           <w:lang w:bidi="ar-SA"/>
         </w:rPr>
       </w:pPr>
-      <w:hyperlink w:anchor="_Toc294002373" w:history="1">
+      <w:hyperlink w:anchor="_Toc296441490" w:history="1">
         <w:r>
           <w:rPr>
             <w:rStyle w:val="Hyperlink"/>
@@ -7460,7 +7460,7 @@
             <w:noProof/>
             <w:webHidden/>
           </w:rPr>
-          <w:instrText xml:space="preserve"> PAGEREF _Toc294002373 \h </w:instrText>
+          <w:instrText xml:space="preserve"> PAGEREF _Toc296441490 \h </w:instrText>
         </w:r>
         <w:r>
           <w:rPr>
@@ -7506,7 +7506,7 @@
           <w:lang w:bidi="ar-SA"/>
         </w:rPr>
       </w:pPr>
-      <w:hyperlink w:anchor="_Toc294002374" w:history="1">
+      <w:hyperlink w:anchor="_Toc296441491" w:history="1">
         <w:r>
           <w:rPr>
             <w:rStyle w:val="Hyperlink"/>
@@ -7550,7 +7550,7 @@
             <w:noProof/>
             <w:webHidden/>
           </w:rPr>
-          <w:instrText xml:space="preserve"> PAGEREF _Toc294002374 \h </w:instrText>
+          <w:instrText xml:space="preserve"> PAGEREF _Toc296441491 \h </w:instrText>
         </w:r>
         <w:r>
           <w:rPr>
@@ -7596,7 +7596,7 @@
           <w:lang w:bidi="ar-SA"/>
         </w:rPr>
       </w:pPr>
-      <w:hyperlink w:anchor="_Toc294002375" w:history="1">
+      <w:hyperlink w:anchor="_Toc296441492" w:history="1">
         <w:r>
           <w:rPr>
             <w:rStyle w:val="Hyperlink"/>
@@ -7640,7 +7640,7 @@
             <w:noProof/>
             <w:webHidden/>
           </w:rPr>
-          <w:instrText xml:space="preserve"> PAGEREF _Toc294002375 \h </w:instrText>
+          <w:instrText xml:space="preserve"> PAGEREF _Toc296441492 \h </w:instrText>
         </w:r>
         <w:r>
           <w:rPr>
@@ -7686,7 +7686,7 @@
           <w:lang w:bidi="ar-SA"/>
         </w:rPr>
       </w:pPr>
-      <w:hyperlink w:anchor="_Toc294002376" w:history="1">
+      <w:hyperlink w:anchor="_Toc296441493" w:history="1">
         <w:r>
           <w:rPr>
             <w:rStyle w:val="Hyperlink"/>
@@ -7730,7 +7730,7 @@
             <w:noProof/>
             <w:webHidden/>
           </w:rPr>
-          <w:instrText xml:space="preserve"> PAGEREF _Toc294002376 \h </w:instrText>
+          <w:instrText xml:space="preserve"> PAGEREF _Toc296441493 \h </w:instrText>
         </w:r>
         <w:r>
           <w:rPr>
@@ -7776,7 +7776,7 @@
           <w:lang w:bidi="ar-SA"/>
         </w:rPr>
       </w:pPr>
-      <w:hyperlink w:anchor="_Toc294002377" w:history="1">
+      <w:hyperlink w:anchor="_Toc296441494" w:history="1">
         <w:r>
           <w:rPr>
             <w:rStyle w:val="Hyperlink"/>
@@ -7820,7 +7820,7 @@
             <w:noProof/>
             <w:webHidden/>
           </w:rPr>
-          <w:instrText xml:space="preserve"> PAGEREF _Toc294002377 \h </w:instrText>
+          <w:instrText xml:space="preserve"> PAGEREF _Toc296441494 \h </w:instrText>
         </w:r>
         <w:r>
           <w:rPr>
@@ -7866,7 +7866,7 @@
           <w:lang w:bidi="ar-SA"/>
         </w:rPr>
       </w:pPr>
-      <w:hyperlink w:anchor="_Toc294002378" w:history="1">
+      <w:hyperlink w:anchor="_Toc296441495" w:history="1">
         <w:r>
           <w:rPr>
             <w:rStyle w:val="Hyperlink"/>
@@ -7910,7 +7910,7 @@
             <w:noProof/>
             <w:webHidden/>
           </w:rPr>
-          <w:instrText xml:space="preserve"> PAGEREF _Toc294002378 \h </w:instrText>
+          <w:instrText xml:space="preserve"> PAGEREF _Toc296441495 \h </w:instrText>
         </w:r>
         <w:r>
           <w:rPr>
@@ -7956,7 +7956,7 @@
           <w:lang w:bidi="ar-SA"/>
         </w:rPr>
       </w:pPr>
-      <w:hyperlink w:anchor="_Toc294002379" w:history="1">
+      <w:hyperlink w:anchor="_Toc296441496" w:history="1">
         <w:r>
           <w:rPr>
             <w:rStyle w:val="Hyperlink"/>
@@ -8000,7 +8000,7 @@
             <w:noProof/>
             <w:webHidden/>
           </w:rPr>
-          <w:instrText xml:space="preserve"> PAGEREF _Toc294002379 \h </w:instrText>
+          <w:instrText xml:space="preserve"> PAGEREF _Toc296441496 \h </w:instrText>
         </w:r>
         <w:r>
           <w:rPr>
@@ -8046,7 +8046,7 @@
           <w:lang w:bidi="ar-SA"/>
         </w:rPr>
       </w:pPr>
-      <w:hyperlink w:anchor="_Toc294002380" w:history="1">
+      <w:hyperlink w:anchor="_Toc296441497" w:history="1">
         <w:r>
           <w:rPr>
             <w:rStyle w:val="Hyperlink"/>
@@ -8090,7 +8090,7 @@
             <w:noProof/>
             <w:webHidden/>
           </w:rPr>
-          <w:instrText xml:space="preserve"> PAGEREF _Toc294002380 \h </w:instrText>
+          <w:instrText xml:space="preserve"> PAGEREF _Toc296441497 \h </w:instrText>
         </w:r>
         <w:r>
           <w:rPr>
@@ -8136,7 +8136,7 @@
           <w:lang w:bidi="ar-SA"/>
         </w:rPr>
       </w:pPr>
-      <w:hyperlink w:anchor="_Toc294002381" w:history="1">
+      <w:hyperlink w:anchor="_Toc296441498" w:history="1">
         <w:r>
           <w:rPr>
             <w:rStyle w:val="Hyperlink"/>
@@ -8180,7 +8180,7 @@
             <w:noProof/>
             <w:webHidden/>
           </w:rPr>
-          <w:instrText xml:space="preserve"> PAGEREF _Toc294002381 \h </w:instrText>
+          <w:instrText xml:space="preserve"> PAGEREF _Toc296441498 \h </w:instrText>
         </w:r>
         <w:r>
           <w:rPr>
@@ -8226,7 +8226,7 @@
           <w:lang w:bidi="ar-SA"/>
         </w:rPr>
       </w:pPr>
-      <w:hyperlink w:anchor="_Toc294002382" w:history="1">
+      <w:hyperlink w:anchor="_Toc296441499" w:history="1">
         <w:r>
           <w:rPr>
             <w:rStyle w:val="Hyperlink"/>
@@ -8270,7 +8270,7 @@
             <w:noProof/>
             <w:webHidden/>
           </w:rPr>
-          <w:instrText xml:space="preserve"> PAGEREF _Toc294002382 \h </w:instrText>
+          <w:instrText xml:space="preserve"> PAGEREF _Toc296441499 \h </w:instrText>
         </w:r>
         <w:r>
           <w:rPr>
@@ -8316,7 +8316,7 @@
           <w:lang w:bidi="ar-SA"/>
         </w:rPr>
       </w:pPr>
-      <w:hyperlink w:anchor="_Toc294002383" w:history="1">
+      <w:hyperlink w:anchor="_Toc296441500" w:history="1">
         <w:r>
           <w:rPr>
             <w:rStyle w:val="Hyperlink"/>
@@ -8360,7 +8360,7 @@
             <w:noProof/>
             <w:webHidden/>
           </w:rPr>
-          <w:instrText xml:space="preserve"> PAGEREF _Toc294002383 \h </w:instrText>
+          <w:instrText xml:space="preserve"> PAGEREF _Toc296441500 \h </w:instrText>
         </w:r>
         <w:r>
           <w:rPr>
@@ -8406,7 +8406,7 @@
           <w:lang w:bidi="ar-SA"/>
         </w:rPr>
       </w:pPr>
-      <w:hyperlink w:anchor="_Toc294002384" w:history="1">
+      <w:hyperlink w:anchor="_Toc296441501" w:history="1">
         <w:r>
           <w:rPr>
             <w:rStyle w:val="Hyperlink"/>
@@ -8450,7 +8450,7 @@
             <w:noProof/>
             <w:webHidden/>
           </w:rPr>
-          <w:instrText xml:space="preserve"> PAGEREF _Toc294002384 \h </w:instrText>
+          <w:instrText xml:space="preserve"> PAGEREF _Toc296441501 \h </w:instrText>
         </w:r>
         <w:r>
           <w:rPr>
@@ -8496,7 +8496,7 @@
           <w:lang w:bidi="ar-SA"/>
         </w:rPr>
       </w:pPr>
-      <w:hyperlink w:anchor="_Toc294002385" w:history="1">
+      <w:hyperlink w:anchor="_Toc296441502" w:history="1">
         <w:r>
           <w:rPr>
             <w:rStyle w:val="Hyperlink"/>
@@ -8540,7 +8540,7 @@
             <w:noProof/>
             <w:webHidden/>
           </w:rPr>
-          <w:instrText xml:space="preserve"> PAGEREF _Toc294002385 \h </w:instrText>
+          <w:instrText xml:space="preserve"> PAGEREF _Toc296441502 \h </w:instrText>
         </w:r>
         <w:r>
           <w:rPr>
@@ -8586,7 +8586,7 @@
           <w:lang w:bidi="ar-SA"/>
         </w:rPr>
       </w:pPr>
-      <w:hyperlink w:anchor="_Toc294002386" w:history="1">
+      <w:hyperlink w:anchor="_Toc296441503" w:history="1">
         <w:r>
           <w:rPr>
             <w:rStyle w:val="Hyperlink"/>
@@ -8630,7 +8630,7 @@
             <w:noProof/>
             <w:webHidden/>
           </w:rPr>
-          <w:instrText xml:space="preserve"> PAGEREF _Toc294002386 \h </w:instrText>
+          <w:instrText xml:space="preserve"> PAGEREF _Toc296441503 \h </w:instrText>
         </w:r>
         <w:r>
           <w:rPr>
@@ -8676,7 +8676,7 @@
           <w:lang w:bidi="ar-SA"/>
         </w:rPr>
       </w:pPr>
-      <w:hyperlink w:anchor="_Toc294002387" w:history="1">
+      <w:hyperlink w:anchor="_Toc296441504" w:history="1">
         <w:r>
           <w:rPr>
             <w:rStyle w:val="Hyperlink"/>
@@ -8720,7 +8720,7 @@
             <w:noProof/>
             <w:webHidden/>
           </w:rPr>
-          <w:instrText xml:space="preserve"> PAGEREF _Toc294002387 \h </w:instrText>
+          <w:instrText xml:space="preserve"> PAGEREF _Toc296441504 \h </w:instrText>
         </w:r>
         <w:r>
           <w:rPr>
@@ -8766,7 +8766,7 @@
           <w:lang w:bidi="ar-SA"/>
         </w:rPr>
       </w:pPr>
-      <w:hyperlink w:anchor="_Toc294002388" w:history="1">
+      <w:hyperlink w:anchor="_Toc296441505" w:history="1">
         <w:r>
           <w:rPr>
             <w:rStyle w:val="Hyperlink"/>
@@ -8810,7 +8810,7 @@
             <w:noProof/>
             <w:webHidden/>
           </w:rPr>
-          <w:instrText xml:space="preserve"> PAGEREF _Toc294002388 \h </w:instrText>
+          <w:instrText xml:space="preserve"> PAGEREF _Toc296441505 \h </w:instrText>
         </w:r>
         <w:r>
           <w:rPr>
@@ -8856,7 +8856,7 @@
           <w:lang w:bidi="ar-SA"/>
         </w:rPr>
       </w:pPr>
-      <w:hyperlink w:anchor="_Toc294002389" w:history="1">
+      <w:hyperlink w:anchor="_Toc296441506" w:history="1">
         <w:r>
           <w:rPr>
             <w:rStyle w:val="Hyperlink"/>
@@ -8900,7 +8900,7 @@
             <w:noProof/>
             <w:webHidden/>
           </w:rPr>
-          <w:instrText xml:space="preserve"> PAGEREF _Toc294002389 \h </w:instrText>
+          <w:instrText xml:space="preserve"> PAGEREF _Toc296441506 \h </w:instrText>
         </w:r>
         <w:r>
           <w:rPr>
@@ -8946,7 +8946,7 @@
           <w:lang w:bidi="ar-SA"/>
         </w:rPr>
       </w:pPr>
-      <w:hyperlink w:anchor="_Toc294002390" w:history="1">
+      <w:hyperlink w:anchor="_Toc296441507" w:history="1">
         <w:r>
           <w:rPr>
             <w:rStyle w:val="Hyperlink"/>
@@ -8990,7 +8990,7 @@
             <w:noProof/>
             <w:webHidden/>
           </w:rPr>
-          <w:instrText xml:space="preserve"> PAGEREF _Toc294002390 \h </w:instrText>
+          <w:instrText xml:space="preserve"> PAGEREF _Toc296441507 \h </w:instrText>
         </w:r>
         <w:r>
           <w:rPr>
@@ -9036,7 +9036,7 @@
           <w:lang w:bidi="ar-SA"/>
         </w:rPr>
       </w:pPr>
-      <w:hyperlink w:anchor="_Toc294002391" w:history="1">
+      <w:hyperlink w:anchor="_Toc296441508" w:history="1">
         <w:r>
           <w:rPr>
             <w:rStyle w:val="Hyperlink"/>
@@ -9080,7 +9080,7 @@
             <w:noProof/>
             <w:webHidden/>
           </w:rPr>
-          <w:instrText xml:space="preserve"> PAGEREF _Toc294002391 \h </w:instrText>
+          <w:instrText xml:space="preserve"> PAGEREF _Toc296441508 \h </w:instrText>
         </w:r>
         <w:r>
           <w:rPr>
@@ -9126,7 +9126,7 @@
           <w:lang w:bidi="ar-SA"/>
         </w:rPr>
       </w:pPr>
-      <w:hyperlink w:anchor="_Toc294002392" w:history="1">
+      <w:hyperlink w:anchor="_Toc296441509" w:history="1">
         <w:r>
           <w:rPr>
             <w:rStyle w:val="Hyperlink"/>
@@ -9170,7 +9170,7 @@
             <w:noProof/>
             <w:webHidden/>
           </w:rPr>
-          <w:instrText xml:space="preserve"> PAGEREF _Toc294002392 \h </w:instrText>
+          <w:instrText xml:space="preserve"> PAGEREF _Toc296441509 \h </w:instrText>
         </w:r>
         <w:r>
           <w:rPr>
@@ -9216,7 +9216,7 @@
           <w:lang w:bidi="ar-SA"/>
         </w:rPr>
       </w:pPr>
-      <w:hyperlink w:anchor="_Toc294002393" w:history="1">
+      <w:hyperlink w:anchor="_Toc296441510" w:history="1">
         <w:r>
           <w:rPr>
             <w:rStyle w:val="Hyperlink"/>
@@ -9260,7 +9260,7 @@
             <w:noProof/>
             <w:webHidden/>
           </w:rPr>
-          <w:instrText xml:space="preserve"> PAGEREF _Toc294002393 \h </w:instrText>
+          <w:instrText xml:space="preserve"> PAGEREF _Toc296441510 \h </w:instrText>
         </w:r>
         <w:r>
           <w:rPr>
@@ -9306,7 +9306,7 @@
           <w:lang w:bidi="ar-SA"/>
         </w:rPr>
       </w:pPr>
-      <w:hyperlink w:anchor="_Toc294002394" w:history="1">
+      <w:hyperlink w:anchor="_Toc296441511" w:history="1">
         <w:r>
           <w:rPr>
             <w:rStyle w:val="Hyperlink"/>
@@ -9350,7 +9350,7 @@
             <w:noProof/>
             <w:webHidden/>
           </w:rPr>
-          <w:instrText xml:space="preserve"> PAGEREF _Toc294002394 \h </w:instrText>
+          <w:instrText xml:space="preserve"> PAGEREF _Toc296441511 \h </w:instrText>
         </w:r>
         <w:r>
           <w:rPr>
@@ -9396,7 +9396,7 @@
           <w:lang w:bidi="ar-SA"/>
         </w:rPr>
       </w:pPr>
-      <w:hyperlink w:anchor="_Toc294002395" w:history="1">
+      <w:hyperlink w:anchor="_Toc296441512" w:history="1">
         <w:r>
           <w:rPr>
             <w:rStyle w:val="Hyperlink"/>
@@ -9440,7 +9440,7 @@
             <w:noProof/>
             <w:webHidden/>
           </w:rPr>
-          <w:instrText xml:space="preserve"> PAGEREF _Toc294002395 \h </w:instrText>
+          <w:instrText xml:space="preserve"> PAGEREF _Toc296441512 \h </w:instrText>
         </w:r>
         <w:r>
           <w:rPr>
@@ -9486,7 +9486,7 @@
           <w:lang w:bidi="ar-SA"/>
         </w:rPr>
       </w:pPr>
-      <w:hyperlink w:anchor="_Toc294002396" w:history="1">
+      <w:hyperlink w:anchor="_Toc296441513" w:history="1">
         <w:r>
           <w:rPr>
             <w:rStyle w:val="Hyperlink"/>
@@ -9530,7 +9530,7 @@
             <w:noProof/>
             <w:webHidden/>
           </w:rPr>
-          <w:instrText xml:space="preserve"> PAGEREF _Toc294002396 \h </w:instrText>
+          <w:instrText xml:space="preserve"> PAGEREF _Toc296441513 \h </w:instrText>
         </w:r>
         <w:r>
           <w:rPr>
@@ -9576,7 +9576,7 @@
           <w:lang w:bidi="ar-SA"/>
         </w:rPr>
       </w:pPr>
-      <w:hyperlink w:anchor="_Toc294002397" w:history="1">
+      <w:hyperlink w:anchor="_Toc296441514" w:history="1">
         <w:r>
           <w:rPr>
             <w:rStyle w:val="Hyperlink"/>
@@ -9620,7 +9620,7 @@
             <w:noProof/>
             <w:webHidden/>
           </w:rPr>
-          <w:instrText xml:space="preserve"> PAGEREF _Toc294002397 \h </w:instrText>
+          <w:instrText xml:space="preserve"> PAGEREF _Toc296441514 \h </w:instrText>
         </w:r>
         <w:r>
           <w:rPr>
@@ -9666,7 +9666,7 @@
           <w:lang w:bidi="ar-SA"/>
         </w:rPr>
       </w:pPr>
-      <w:hyperlink w:anchor="_Toc294002398" w:history="1">
+      <w:hyperlink w:anchor="_Toc296441515" w:history="1">
         <w:r>
           <w:rPr>
             <w:rStyle w:val="Hyperlink"/>
@@ -9710,7 +9710,7 @@
             <w:noProof/>
             <w:webHidden/>
           </w:rPr>
-          <w:instrText xml:space="preserve"> PAGEREF _Toc294002398 \h </w:instrText>
+          <w:instrText xml:space="preserve"> PAGEREF _Toc296441515 \h </w:instrText>
         </w:r>
         <w:r>
           <w:rPr>
@@ -9756,7 +9756,7 @@
           <w:lang w:bidi="ar-SA"/>
         </w:rPr>
       </w:pPr>
-      <w:hyperlink w:anchor="_Toc294002399" w:history="1">
+      <w:hyperlink w:anchor="_Toc296441516" w:history="1">
         <w:r>
           <w:rPr>
             <w:rStyle w:val="Hyperlink"/>
@@ -9800,7 +9800,7 @@
             <w:noProof/>
             <w:webHidden/>
           </w:rPr>
-          <w:instrText xml:space="preserve"> PAGEREF _Toc294002399 \h </w:instrText>
+          <w:instrText xml:space="preserve"> PAGEREF _Toc296441516 \h </w:instrText>
         </w:r>
         <w:r>
           <w:rPr>
@@ -9846,7 +9846,7 @@
           <w:lang w:bidi="ar-SA"/>
         </w:rPr>
       </w:pPr>
-      <w:hyperlink w:anchor="_Toc294002400" w:history="1">
+      <w:hyperlink w:anchor="_Toc296441517" w:history="1">
         <w:r>
           <w:rPr>
             <w:rStyle w:val="Hyperlink"/>
@@ -9890,7 +9890,7 @@
             <w:noProof/>
             <w:webHidden/>
           </w:rPr>
-          <w:instrText xml:space="preserve"> PAGEREF _Toc294002400 \h </w:instrText>
+          <w:instrText xml:space="preserve"> PAGEREF _Toc296441517 \h </w:instrText>
         </w:r>
         <w:r>
           <w:rPr>
@@ -9936,7 +9936,7 @@
           <w:lang w:bidi="ar-SA"/>
         </w:rPr>
       </w:pPr>
-      <w:hyperlink w:anchor="_Toc294002401" w:history="1">
+      <w:hyperlink w:anchor="_Toc296441518" w:history="1">
         <w:r>
           <w:rPr>
             <w:rStyle w:val="Hyperlink"/>
@@ -9980,7 +9980,7 @@
             <w:noProof/>
             <w:webHidden/>
           </w:rPr>
-          <w:instrText xml:space="preserve"> PAGEREF _Toc294002401 \h </w:instrText>
+          <w:instrText xml:space="preserve"> PAGEREF _Toc296441518 \h </w:instrText>
         </w:r>
         <w:r>
           <w:rPr>
@@ -10020,7 +10020,7 @@
       <w:pPr>
         <w:pStyle w:val="Heading1"/>
       </w:pPr>
-      <w:bookmarkStart w:id="1" w:name="_Toc294002293"/>
+      <w:bookmarkStart w:id="1" w:name="_Toc296441410"/>
       <w:r>
         <w:lastRenderedPageBreak/>
         <w:t>Overview</w:t>
@@ -10452,7 +10452,7 @@
         <w:pStyle w:val="Heading1"/>
       </w:pPr>
       <w:bookmarkStart w:id="2" w:name="_Prerequisites"/>
-      <w:bookmarkStart w:id="3" w:name="_Toc294002294"/>
+      <w:bookmarkStart w:id="3" w:name="_Toc296441411"/>
       <w:bookmarkEnd w:id="2"/>
       <w:r>
         <w:lastRenderedPageBreak/>
@@ -11479,7 +11479,7 @@
       <w:pPr>
         <w:pStyle w:val="Heading1"/>
       </w:pPr>
-      <w:bookmarkStart w:id="5" w:name="_Toc294002295"/>
+      <w:bookmarkStart w:id="5" w:name="_Toc296441412"/>
       <w:r>
         <w:lastRenderedPageBreak/>
         <w:t xml:space="preserve">Choosing a </w:t>
@@ -11528,7 +11528,7 @@
       <w:pPr>
         <w:pStyle w:val="Heading2"/>
       </w:pPr>
-      <w:bookmarkStart w:id="6" w:name="_Toc294002296"/>
+      <w:bookmarkStart w:id="6" w:name="_Toc296441413"/>
       <w:r>
         <w:t>Small-Scale Deployment</w:t>
       </w:r>
@@ -11843,27 +11843,14 @@
       <w:r>
         <w:t xml:space="preserve">Figure </w:t>
       </w:r>
-      <w:r>
-        <w:fldChar w:fldCharType="begin"/>
-      </w:r>
-      <w:r>
-        <w:instrText xml:space="preserve"> SEQ Figure \* ARABIC </w:instrText>
-      </w:r>
-      <w:r>
-        <w:fldChar w:fldCharType="separate"/>
-      </w:r>
-      <w:r>
-        <w:rPr>
-          <w:noProof/>
-        </w:rPr>
-        <w:t>1</w:t>
-      </w:r>
-      <w:r>
-        <w:rPr>
-          <w:noProof/>
-        </w:rPr>
-        <w:fldChar w:fldCharType="end"/>
-      </w:r>
+      <w:fldSimple w:instr=" SEQ Figure \* ARABIC ">
+        <w:r>
+          <w:rPr>
+            <w:noProof/>
+          </w:rPr>
+          <w:t>1</w:t>
+        </w:r>
+      </w:fldSimple>
       <w:r>
         <w:t xml:space="preserve"> Small</w:t>
       </w:r>
@@ -11967,7 +11954,7 @@
       <w:pPr>
         <w:pStyle w:val="Heading2"/>
       </w:pPr>
-      <w:bookmarkStart w:id="7" w:name="_Toc294002297"/>
+      <w:bookmarkStart w:id="7" w:name="_Toc296441414"/>
       <w:r>
         <w:lastRenderedPageBreak/>
         <w:t>Large-Scale Redundant Setup</w:t>
@@ -12545,7 +12532,7 @@
       <w:pPr>
         <w:pStyle w:val="Heading2"/>
       </w:pPr>
-      <w:bookmarkStart w:id="9" w:name="_Toc294002298"/>
+      <w:bookmarkStart w:id="9" w:name="_Toc296441415"/>
       <w:r>
         <w:t>Separate Storage Network</w:t>
       </w:r>
@@ -12719,27 +12706,14 @@
       <w:r>
         <w:t xml:space="preserve">Figure </w:t>
       </w:r>
-      <w:r>
-        <w:fldChar w:fldCharType="begin"/>
-      </w:r>
-      <w:r>
-        <w:instrText xml:space="preserve"> SEQ Figure \* ARABIC </w:instrText>
-      </w:r>
-      <w:r>
-        <w:fldChar w:fldCharType="separate"/>
-      </w:r>
-      <w:r>
-        <w:rPr>
-          <w:noProof/>
-        </w:rPr>
-        <w:t>3</w:t>
-      </w:r>
-      <w:r>
-        <w:rPr>
-          <w:noProof/>
-        </w:rPr>
-        <w:fldChar w:fldCharType="end"/>
-      </w:r>
+      <w:fldSimple w:instr=" SEQ Figure \* ARABIC ">
+        <w:r>
+          <w:rPr>
+            <w:noProof/>
+          </w:rPr>
+          <w:t>3</w:t>
+        </w:r>
+      </w:fldSimple>
       <w:bookmarkEnd w:id="10"/>
       <w:r>
         <w:t xml:space="preserve"> Separate Storage Network</w:t>
@@ -13040,27 +13014,14 @@
       <w:r>
         <w:t xml:space="preserve">Figure </w:t>
       </w:r>
-      <w:r>
-        <w:fldChar w:fldCharType="begin"/>
-      </w:r>
-      <w:r>
-        <w:instrText xml:space="preserve"> SEQ Figure \* ARABIC </w:instrText>
-      </w:r>
-      <w:r>
-        <w:fldChar w:fldCharType="separate"/>
-      </w:r>
-      <w:r>
-        <w:rPr>
-          <w:noProof/>
-        </w:rPr>
-        <w:t>4</w:t>
-      </w:r>
-      <w:r>
-        <w:rPr>
-          <w:noProof/>
-        </w:rPr>
-        <w:fldChar w:fldCharType="end"/>
-      </w:r>
+      <w:fldSimple w:instr=" SEQ Figure \* ARABIC ">
+        <w:r>
+          <w:rPr>
+            <w:noProof/>
+          </w:rPr>
+          <w:t>4</w:t>
+        </w:r>
+      </w:fldSimple>
       <w:bookmarkEnd w:id="12"/>
       <w:r>
         <w:t xml:space="preserve"> NIC Bonding and Multipath I/O</w:t>
@@ -13103,7 +13064,7 @@
       <w:pPr>
         <w:pStyle w:val="Heading2"/>
       </w:pPr>
-      <w:bookmarkStart w:id="15" w:name="_Toc294002299"/>
+      <w:bookmarkStart w:id="15" w:name="_Toc296441416"/>
       <w:r>
         <w:t>Best Practices</w:t>
       </w:r>
@@ -13138,7 +13099,7 @@
       <w:pPr>
         <w:pStyle w:val="Heading3"/>
       </w:pPr>
-      <w:bookmarkStart w:id="16" w:name="_Toc294002300"/>
+      <w:bookmarkStart w:id="16" w:name="_Toc296441417"/>
       <w:r>
         <w:t>Required Practices</w:t>
       </w:r>
@@ -13184,7 +13145,7 @@
       <w:pPr>
         <w:pStyle w:val="Heading3"/>
       </w:pPr>
-      <w:bookmarkStart w:id="17" w:name="_Toc294002301"/>
+      <w:bookmarkStart w:id="17" w:name="_Toc296441418"/>
       <w:r>
         <w:t>Suggested Practices</w:t>
       </w:r>
@@ -13431,12 +13392,16 @@
       <w:pPr>
         <w:pStyle w:val="Heading1"/>
       </w:pPr>
-      <w:bookmarkStart w:id="18" w:name="_Toc294002302"/>
+      <w:bookmarkStart w:id="18" w:name="_Ref294112311"/>
+      <w:bookmarkStart w:id="19" w:name="_Ref294112313"/>
+      <w:bookmarkStart w:id="20" w:name="_Toc296441419"/>
       <w:r>
         <w:lastRenderedPageBreak/>
         <w:t>Network Setup</w:t>
       </w:r>
       <w:bookmarkEnd w:id="18"/>
+      <w:bookmarkEnd w:id="19"/>
+      <w:bookmarkEnd w:id="20"/>
     </w:p>
     <w:p>
       <w:r>
@@ -14426,11 +14391,11 @@
       <w:pPr>
         <w:pStyle w:val="Heading2"/>
       </w:pPr>
-      <w:bookmarkStart w:id="19" w:name="_Toc294002303"/>
+      <w:bookmarkStart w:id="21" w:name="_Toc296441420"/>
       <w:r>
         <w:t>VLAN Allocation</w:t>
       </w:r>
-      <w:bookmarkEnd w:id="19"/>
+      <w:bookmarkEnd w:id="21"/>
     </w:p>
     <w:p>
       <w:pPr>
@@ -14826,14 +14791,14 @@
           <w:tab w:val="left" w:pos="8340"/>
         </w:tabs>
       </w:pPr>
-      <w:bookmarkStart w:id="20" w:name="_Ref265171719"/>
-      <w:bookmarkStart w:id="21" w:name="_Ref256257115"/>
-      <w:bookmarkStart w:id="22" w:name="_Ref265171711"/>
+      <w:bookmarkStart w:id="22" w:name="_Ref265171719"/>
+      <w:bookmarkStart w:id="23" w:name="_Ref256257115"/>
+      <w:bookmarkStart w:id="24" w:name="_Ref265171711"/>
       <w:r>
         <w:t xml:space="preserve">Figure 5 </w:t>
       </w:r>
-      <w:bookmarkEnd w:id="20"/>
-      <w:bookmarkEnd w:id="21"/>
+      <w:bookmarkEnd w:id="22"/>
+      <w:bookmarkEnd w:id="23"/>
       <w:r>
         <w:t xml:space="preserve">VLAN </w:t>
       </w:r>
@@ -14845,7 +14810,7 @@
       <w:r>
         <w:t xml:space="preserve"> in an Availability Zone</w:t>
       </w:r>
-      <w:bookmarkEnd w:id="22"/>
+      <w:bookmarkEnd w:id="24"/>
     </w:p>
     <w:p>
       <w:r>
@@ -14880,11 +14845,11 @@
       <w:pPr>
         <w:pStyle w:val="Heading3"/>
       </w:pPr>
-      <w:bookmarkStart w:id="23" w:name="_Toc294002304"/>
+      <w:bookmarkStart w:id="25" w:name="_Toc296441421"/>
       <w:r>
         <w:t>VLAN Allocation with Virtual Networking</w:t>
       </w:r>
-      <w:bookmarkEnd w:id="23"/>
+      <w:bookmarkEnd w:id="25"/>
     </w:p>
     <w:p>
       <w:r>
@@ -15097,14 +15062,14 @@
       <w:pPr>
         <w:pStyle w:val="Heading3"/>
       </w:pPr>
-      <w:bookmarkStart w:id="24" w:name="_Toc294002305"/>
+      <w:bookmarkStart w:id="26" w:name="_Toc296441422"/>
       <w:r>
         <w:t xml:space="preserve">VLAN Allocation with Direct </w:t>
       </w:r>
       <w:r>
         <w:t>Tagged</w:t>
       </w:r>
-      <w:bookmarkEnd w:id="24"/>
+      <w:bookmarkEnd w:id="26"/>
     </w:p>
     <w:p>
       <w:r>
@@ -15285,7 +15250,7 @@
       <w:pPr>
         <w:pStyle w:val="Heading3"/>
       </w:pPr>
-      <w:bookmarkStart w:id="25" w:name="_Toc294002306"/>
+      <w:bookmarkStart w:id="27" w:name="_Toc296441423"/>
       <w:r>
         <w:t>VLAN Allocation with Virtual Network</w:t>
       </w:r>
@@ -15298,7 +15263,7 @@
       <w:r>
         <w:t xml:space="preserve"> Networking</w:t>
       </w:r>
-      <w:bookmarkEnd w:id="25"/>
+      <w:bookmarkEnd w:id="27"/>
     </w:p>
     <w:p>
       <w:r>
@@ -15511,12 +15476,12 @@
       <w:pPr>
         <w:pStyle w:val="Heading2"/>
       </w:pPr>
-      <w:bookmarkStart w:id="26" w:name="_Toc294002307"/>
+      <w:bookmarkStart w:id="28" w:name="_Toc296441424"/>
       <w:r>
         <w:lastRenderedPageBreak/>
         <w:t>IP Address Allocation</w:t>
       </w:r>
-      <w:bookmarkEnd w:id="26"/>
+      <w:bookmarkEnd w:id="28"/>
     </w:p>
     <w:p>
       <w:r>
@@ -15536,11 +15501,11 @@
       <w:pPr>
         <w:pStyle w:val="Heading3"/>
       </w:pPr>
-      <w:bookmarkStart w:id="27" w:name="_Toc294002308"/>
+      <w:bookmarkStart w:id="29" w:name="_Toc296441425"/>
       <w:r>
         <w:t>Public IP Addresses</w:t>
       </w:r>
-      <w:bookmarkEnd w:id="27"/>
+      <w:bookmarkEnd w:id="29"/>
     </w:p>
     <w:p>
       <w:r>
@@ -15569,15 +15534,15 @@
       <w:pPr>
         <w:pStyle w:val="Heading3"/>
       </w:pPr>
-      <w:bookmarkStart w:id="28" w:name="_Ref290540197"/>
-      <w:bookmarkStart w:id="29" w:name="_Ref290540211"/>
-      <w:bookmarkStart w:id="30" w:name="_Toc294002309"/>
+      <w:bookmarkStart w:id="30" w:name="_Ref290540197"/>
+      <w:bookmarkStart w:id="31" w:name="_Ref290540211"/>
+      <w:bookmarkStart w:id="32" w:name="_Toc296441426"/>
       <w:r>
         <w:t>Private IP Addresses</w:t>
       </w:r>
-      <w:bookmarkEnd w:id="28"/>
-      <w:bookmarkEnd w:id="29"/>
       <w:bookmarkEnd w:id="30"/>
+      <w:bookmarkEnd w:id="31"/>
+      <w:bookmarkEnd w:id="32"/>
     </w:p>
     <w:p>
       <w:r>
@@ -15771,11 +15736,11 @@
       <w:pPr>
         <w:pStyle w:val="Heading3"/>
       </w:pPr>
-      <w:bookmarkStart w:id="31" w:name="_Toc294002310"/>
+      <w:bookmarkStart w:id="33" w:name="_Toc296441427"/>
       <w:r>
         <w:t>Direct IP Addresses</w:t>
       </w:r>
-      <w:bookmarkEnd w:id="31"/>
+      <w:bookmarkEnd w:id="33"/>
     </w:p>
     <w:p>
       <w:r>
@@ -15802,12 +15767,12 @@
       <w:pPr>
         <w:pStyle w:val="Heading3"/>
       </w:pPr>
-      <w:bookmarkStart w:id="32" w:name="_Toc294002311"/>
+      <w:bookmarkStart w:id="34" w:name="_Toc296441428"/>
       <w:r>
         <w:lastRenderedPageBreak/>
         <w:t>Guest IP Addresses - Virtual Networking</w:t>
       </w:r>
-      <w:bookmarkEnd w:id="32"/>
+      <w:bookmarkEnd w:id="34"/>
     </w:p>
     <w:p>
       <w:r>
@@ -15830,11 +15795,11 @@
       <w:pPr>
         <w:pStyle w:val="Heading2"/>
       </w:pPr>
-      <w:bookmarkStart w:id="33" w:name="_Toc294002312"/>
+      <w:bookmarkStart w:id="35" w:name="_Toc296441429"/>
       <w:r>
         <w:t>Layer-3 Switch</w:t>
       </w:r>
-      <w:bookmarkEnd w:id="33"/>
+      <w:bookmarkEnd w:id="35"/>
     </w:p>
     <w:p>
       <w:r>
@@ -15988,14 +15953,14 @@
       <w:pPr>
         <w:pStyle w:val="Heading3"/>
       </w:pPr>
-      <w:bookmarkStart w:id="34" w:name="_Toc294002313"/>
+      <w:bookmarkStart w:id="36" w:name="_Toc296441430"/>
       <w:r>
         <w:t xml:space="preserve">Example </w:t>
       </w:r>
       <w:r>
         <w:t>Configuration</w:t>
       </w:r>
-      <w:bookmarkEnd w:id="34"/>
+      <w:bookmarkEnd w:id="36"/>
     </w:p>
     <w:p>
       <w:r>
@@ -16547,11 +16512,11 @@
       <w:pPr>
         <w:pStyle w:val="Heading2"/>
       </w:pPr>
-      <w:bookmarkStart w:id="35" w:name="_Toc294002314"/>
+      <w:bookmarkStart w:id="37" w:name="_Toc296441431"/>
       <w:r>
         <w:t>Layer-2 Switch</w:t>
       </w:r>
-      <w:bookmarkEnd w:id="35"/>
+      <w:bookmarkEnd w:id="37"/>
     </w:p>
     <w:p>
       <w:r>
@@ -16623,7 +16588,7 @@
       <w:pPr>
         <w:pStyle w:val="Heading3"/>
       </w:pPr>
-      <w:bookmarkStart w:id="36" w:name="_Toc294002315"/>
+      <w:bookmarkStart w:id="38" w:name="_Toc296441432"/>
       <w:r>
         <w:t xml:space="preserve">Example </w:t>
       </w:r>
@@ -16633,7 +16598,7 @@
       <w:r>
         <w:t>s</w:t>
       </w:r>
-      <w:bookmarkEnd w:id="36"/>
+      <w:bookmarkEnd w:id="38"/>
     </w:p>
     <w:p>
       <w:r>
@@ -17124,11 +17089,11 @@
       <w:pPr>
         <w:pStyle w:val="Heading2"/>
       </w:pPr>
-      <w:bookmarkStart w:id="37" w:name="_Toc294002316"/>
+      <w:bookmarkStart w:id="39" w:name="_Toc296441433"/>
       <w:r>
         <w:t>Hardware Firewall</w:t>
       </w:r>
-      <w:bookmarkEnd w:id="37"/>
+      <w:bookmarkEnd w:id="39"/>
     </w:p>
     <w:p>
       <w:r>
@@ -17139,11 +17104,11 @@
       <w:pPr>
         <w:pStyle w:val="Heading3"/>
       </w:pPr>
-      <w:bookmarkStart w:id="38" w:name="_Toc294002317"/>
+      <w:bookmarkStart w:id="40" w:name="_Toc296441434"/>
       <w:r>
         <w:t>Generic Firewall Provisions</w:t>
       </w:r>
-      <w:bookmarkEnd w:id="38"/>
+      <w:bookmarkEnd w:id="40"/>
     </w:p>
     <w:p>
       <w:r>
@@ -17247,7 +17212,7 @@
       <w:pPr>
         <w:pStyle w:val="Heading3"/>
       </w:pPr>
-      <w:bookmarkStart w:id="39" w:name="_Toc294002318"/>
+      <w:bookmarkStart w:id="41" w:name="_Toc296441435"/>
       <w:r>
         <w:lastRenderedPageBreak/>
         <w:t>External</w:t>
@@ -17273,7 +17238,7 @@
       <w:r>
         <w:t>optional)</w:t>
       </w:r>
-      <w:bookmarkEnd w:id="39"/>
+      <w:bookmarkEnd w:id="41"/>
     </w:p>
     <w:p>
       <w:r>
@@ -17867,7 +17832,7 @@
       <w:pPr>
         <w:pStyle w:val="Heading2"/>
       </w:pPr>
-      <w:bookmarkStart w:id="40" w:name="_Toc294002319"/>
+      <w:bookmarkStart w:id="42" w:name="_Toc296441436"/>
       <w:r>
         <w:lastRenderedPageBreak/>
         <w:t xml:space="preserve">Management Server </w:t>
@@ -17878,7 +17843,7 @@
       <w:r>
         <w:t>ing</w:t>
       </w:r>
-      <w:bookmarkEnd w:id="40"/>
+      <w:bookmarkEnd w:id="42"/>
     </w:p>
     <w:p>
       <w:r>
@@ -18195,22 +18160,22 @@
       <w:pPr>
         <w:pStyle w:val="Heading2"/>
       </w:pPr>
-      <w:bookmarkStart w:id="41" w:name="_Toc265175053"/>
-      <w:bookmarkStart w:id="42" w:name="_Toc266277074"/>
-      <w:bookmarkStart w:id="43" w:name="_Toc265175054"/>
-      <w:bookmarkStart w:id="44" w:name="_Toc266277075"/>
-      <w:bookmarkStart w:id="45" w:name="_Toc294002320"/>
-      <w:bookmarkEnd w:id="41"/>
-      <w:bookmarkEnd w:id="42"/>
+      <w:bookmarkStart w:id="43" w:name="_Toc265175053"/>
+      <w:bookmarkStart w:id="44" w:name="_Toc266277074"/>
+      <w:bookmarkStart w:id="45" w:name="_Toc265175054"/>
+      <w:bookmarkStart w:id="46" w:name="_Toc266277075"/>
+      <w:bookmarkStart w:id="47" w:name="_Toc296441437"/>
       <w:bookmarkEnd w:id="43"/>
       <w:bookmarkEnd w:id="44"/>
+      <w:bookmarkEnd w:id="45"/>
+      <w:bookmarkEnd w:id="46"/>
       <w:r>
         <w:t>External Guest Load Balancer Integration for F5</w:t>
       </w:r>
       <w:r>
         <w:t xml:space="preserve"> (optional)</w:t>
       </w:r>
-      <w:bookmarkEnd w:id="45"/>
+      <w:bookmarkEnd w:id="47"/>
     </w:p>
     <w:p>
       <w:r>
@@ -18325,11 +18290,11 @@
       <w:pPr>
         <w:pStyle w:val="Heading2"/>
       </w:pPr>
-      <w:bookmarkStart w:id="46" w:name="_Toc294002321"/>
+      <w:bookmarkStart w:id="48" w:name="_Toc296441438"/>
       <w:r>
         <w:t>Additional Topology Requirements</w:t>
       </w:r>
-      <w:bookmarkEnd w:id="46"/>
+      <w:bookmarkEnd w:id="48"/>
     </w:p>
     <w:p>
       <w:r>
@@ -18588,9 +18553,9 @@
       <w:pPr>
         <w:pStyle w:val="Heading1"/>
       </w:pPr>
-      <w:bookmarkStart w:id="47" w:name="_Ref289363868"/>
-      <w:bookmarkStart w:id="48" w:name="_Ref289363876"/>
-      <w:bookmarkStart w:id="49" w:name="_Toc294002322"/>
+      <w:bookmarkStart w:id="49" w:name="_Ref289363868"/>
+      <w:bookmarkStart w:id="50" w:name="_Ref289363876"/>
+      <w:bookmarkStart w:id="51" w:name="_Toc296441439"/>
       <w:r>
         <w:lastRenderedPageBreak/>
         <w:t>Storage</w:t>
@@ -18601,9 +18566,9 @@
       <w:r>
         <w:t>Setup</w:t>
       </w:r>
-      <w:bookmarkEnd w:id="47"/>
-      <w:bookmarkEnd w:id="48"/>
       <w:bookmarkEnd w:id="49"/>
+      <w:bookmarkEnd w:id="50"/>
+      <w:bookmarkEnd w:id="51"/>
     </w:p>
     <w:p>
       <w:r>
@@ -18918,11 +18883,11 @@
       <w:pPr>
         <w:pStyle w:val="Heading2"/>
       </w:pPr>
-      <w:bookmarkStart w:id="50" w:name="_Toc294002323"/>
+      <w:bookmarkStart w:id="52" w:name="_Toc296441440"/>
       <w:r>
         <w:t>Small-Scale Setup</w:t>
       </w:r>
-      <w:bookmarkEnd w:id="50"/>
+      <w:bookmarkEnd w:id="52"/>
     </w:p>
     <w:p>
       <w:r>
@@ -18939,11 +18904,11 @@
       <w:pPr>
         <w:pStyle w:val="Heading2"/>
       </w:pPr>
-      <w:bookmarkStart w:id="51" w:name="_Toc294002324"/>
+      <w:bookmarkStart w:id="53" w:name="_Toc296441441"/>
       <w:r>
         <w:t>Secondary Storage</w:t>
       </w:r>
-      <w:bookmarkEnd w:id="51"/>
+      <w:bookmarkEnd w:id="53"/>
     </w:p>
     <w:p>
       <w:r>
@@ -18957,14 +18922,14 @@
       <w:pPr>
         <w:pStyle w:val="Heading2"/>
       </w:pPr>
-      <w:bookmarkStart w:id="52" w:name="_Toc294002325"/>
+      <w:bookmarkStart w:id="54" w:name="_Toc296441442"/>
       <w:r>
         <w:t xml:space="preserve">Example </w:t>
       </w:r>
       <w:r>
         <w:t>Configurations</w:t>
       </w:r>
-      <w:bookmarkEnd w:id="52"/>
+      <w:bookmarkEnd w:id="54"/>
     </w:p>
     <w:p>
       <w:r>
@@ -18987,9 +18952,9 @@
       <w:pPr>
         <w:pStyle w:val="Heading3"/>
       </w:pPr>
-      <w:bookmarkStart w:id="53" w:name="_Ref288821718"/>
-      <w:bookmarkStart w:id="54" w:name="_Ref288821802"/>
-      <w:bookmarkStart w:id="55" w:name="_Toc294002326"/>
+      <w:bookmarkStart w:id="55" w:name="_Ref288821718"/>
+      <w:bookmarkStart w:id="56" w:name="_Ref288821802"/>
+      <w:bookmarkStart w:id="57" w:name="_Toc296441443"/>
       <w:r>
         <w:t xml:space="preserve">Linux NFS </w:t>
       </w:r>
@@ -19002,9 +18967,9 @@
       <w:r>
         <w:t xml:space="preserve"> and DAS</w:t>
       </w:r>
-      <w:bookmarkEnd w:id="53"/>
-      <w:bookmarkEnd w:id="54"/>
       <w:bookmarkEnd w:id="55"/>
+      <w:bookmarkEnd w:id="56"/>
+      <w:bookmarkEnd w:id="57"/>
     </w:p>
     <w:p>
       <w:r>
@@ -19616,13 +19581,13 @@
       <w:pPr>
         <w:pStyle w:val="Heading3"/>
       </w:pPr>
-      <w:bookmarkStart w:id="56" w:name="_Ref256347191"/>
-      <w:bookmarkStart w:id="57" w:name="_Toc294002327"/>
+      <w:bookmarkStart w:id="58" w:name="_Ref256347191"/>
+      <w:bookmarkStart w:id="59" w:name="_Toc296441444"/>
       <w:r>
         <w:t>Linux NFS on iSCSI</w:t>
       </w:r>
-      <w:bookmarkEnd w:id="56"/>
-      <w:bookmarkEnd w:id="57"/>
+      <w:bookmarkEnd w:id="58"/>
+      <w:bookmarkEnd w:id="59"/>
     </w:p>
     <w:p>
       <w:r>
@@ -20087,7 +20052,7 @@
       <w:pPr>
         <w:pStyle w:val="Heading1"/>
       </w:pPr>
-      <w:bookmarkStart w:id="58" w:name="_Toc294002328"/>
+      <w:bookmarkStart w:id="60" w:name="_Toc296441445"/>
       <w:r>
         <w:lastRenderedPageBreak/>
         <w:t>Citrix XenServer Installation</w:t>
@@ -20095,7 +20060,7 @@
       <w:r>
         <w:t xml:space="preserve"> and Configuration</w:t>
       </w:r>
-      <w:bookmarkEnd w:id="58"/>
+      <w:bookmarkEnd w:id="60"/>
     </w:p>
     <w:p>
       <w:r>
@@ -20389,11 +20354,11 @@
       <w:pPr>
         <w:pStyle w:val="Heading2"/>
       </w:pPr>
-      <w:bookmarkStart w:id="59" w:name="_Toc294002329"/>
+      <w:bookmarkStart w:id="61" w:name="_Toc296441446"/>
       <w:r>
         <w:t>Username and Password</w:t>
       </w:r>
-      <w:bookmarkEnd w:id="59"/>
+      <w:bookmarkEnd w:id="61"/>
     </w:p>
     <w:p>
       <w:r>
@@ -20410,11 +20375,11 @@
       <w:pPr>
         <w:pStyle w:val="Heading2"/>
       </w:pPr>
-      <w:bookmarkStart w:id="60" w:name="_Toc294002330"/>
+      <w:bookmarkStart w:id="62" w:name="_Toc296441447"/>
       <w:r>
         <w:t>Time Synchronization</w:t>
       </w:r>
-      <w:bookmarkEnd w:id="60"/>
+      <w:bookmarkEnd w:id="62"/>
     </w:p>
     <w:p>
       <w:r>
@@ -20507,11 +20472,11 @@
       <w:pPr>
         <w:pStyle w:val="Heading2"/>
       </w:pPr>
-      <w:bookmarkStart w:id="61" w:name="_Toc294002331"/>
+      <w:bookmarkStart w:id="63" w:name="_Toc296441448"/>
       <w:r>
         <w:t>Licensing</w:t>
       </w:r>
-      <w:bookmarkEnd w:id="61"/>
+      <w:bookmarkEnd w:id="63"/>
     </w:p>
     <w:p>
       <w:r>
@@ -20552,12 +20517,12 @@
       <w:pPr>
         <w:pStyle w:val="Heading3"/>
       </w:pPr>
-      <w:bookmarkStart w:id="62" w:name="_Toc294002332"/>
+      <w:bookmarkStart w:id="64" w:name="_Toc296441449"/>
       <w:r>
         <w:lastRenderedPageBreak/>
         <w:t>Getting and Deploying a License</w:t>
       </w:r>
-      <w:bookmarkEnd w:id="62"/>
+      <w:bookmarkEnd w:id="64"/>
     </w:p>
     <w:p>
       <w:r>
@@ -20664,14 +20629,14 @@
       <w:pPr>
         <w:pStyle w:val="Heading2"/>
       </w:pPr>
-      <w:bookmarkStart w:id="63" w:name="_Toc294002333"/>
+      <w:bookmarkStart w:id="65" w:name="_Toc296441450"/>
       <w:r>
         <w:t xml:space="preserve">Physical </w:t>
       </w:r>
       <w:r>
         <w:t>Networking Setup</w:t>
       </w:r>
-      <w:bookmarkEnd w:id="63"/>
+      <w:bookmarkEnd w:id="65"/>
     </w:p>
     <w:p>
       <w:r>
@@ -20776,25 +20741,25 @@
       <w:pPr>
         <w:pStyle w:val="Heading3"/>
       </w:pPr>
-      <w:bookmarkStart w:id="64" w:name="_Toc265175070"/>
-      <w:bookmarkStart w:id="65" w:name="_Toc266277091"/>
-      <w:bookmarkStart w:id="66" w:name="_Toc265175071"/>
-      <w:bookmarkStart w:id="67" w:name="_Toc266277092"/>
-      <w:bookmarkStart w:id="68" w:name="_Toc265175072"/>
-      <w:bookmarkStart w:id="69" w:name="_Toc266277093"/>
-      <w:bookmarkStart w:id="70" w:name="_Toc277690541"/>
-      <w:bookmarkStart w:id="71" w:name="_Toc294002334"/>
-      <w:bookmarkEnd w:id="64"/>
-      <w:bookmarkEnd w:id="65"/>
+      <w:bookmarkStart w:id="66" w:name="_Toc265175070"/>
+      <w:bookmarkStart w:id="67" w:name="_Toc266277091"/>
+      <w:bookmarkStart w:id="68" w:name="_Toc265175071"/>
+      <w:bookmarkStart w:id="69" w:name="_Toc266277092"/>
+      <w:bookmarkStart w:id="70" w:name="_Toc265175072"/>
+      <w:bookmarkStart w:id="71" w:name="_Toc266277093"/>
+      <w:bookmarkStart w:id="72" w:name="_Toc277690541"/>
+      <w:bookmarkStart w:id="73" w:name="_Toc296441451"/>
       <w:bookmarkEnd w:id="66"/>
       <w:bookmarkEnd w:id="67"/>
       <w:bookmarkEnd w:id="68"/>
       <w:bookmarkEnd w:id="69"/>
-      <w:r>
-        <w:t>Configuring Public Network with a Dedicated NIC (optional)</w:t>
-      </w:r>
       <w:bookmarkEnd w:id="70"/>
       <w:bookmarkEnd w:id="71"/>
+      <w:r>
+        <w:t>Configuring Public Network with a Dedicated NIC (optional)</w:t>
+      </w:r>
+      <w:bookmarkEnd w:id="72"/>
+      <w:bookmarkEnd w:id="73"/>
     </w:p>
     <w:p>
       <w:r>
@@ -20915,20 +20880,20 @@
       <w:pPr>
         <w:pStyle w:val="Heading3"/>
       </w:pPr>
-      <w:bookmarkStart w:id="72" w:name="_Toc266277095"/>
-      <w:bookmarkStart w:id="73" w:name="_Toc277690543"/>
-      <w:bookmarkStart w:id="74" w:name="_Toc294002335"/>
-      <w:bookmarkStart w:id="75" w:name="_Ref266318646"/>
-      <w:bookmarkStart w:id="76" w:name="_Toc277690542"/>
-      <w:bookmarkEnd w:id="72"/>
+      <w:bookmarkStart w:id="74" w:name="_Toc266277095"/>
+      <w:bookmarkStart w:id="75" w:name="_Toc277690543"/>
+      <w:bookmarkStart w:id="76" w:name="_Ref266318646"/>
+      <w:bookmarkStart w:id="77" w:name="_Toc277690542"/>
+      <w:bookmarkStart w:id="78" w:name="_Toc296441452"/>
+      <w:bookmarkEnd w:id="74"/>
       <w:r>
         <w:t>Separate Storage Network (op</w:t>
       </w:r>
       <w:r>
         <w:t>tional)</w:t>
       </w:r>
-      <w:bookmarkEnd w:id="73"/>
-      <w:bookmarkEnd w:id="74"/>
+      <w:bookmarkEnd w:id="75"/>
+      <w:bookmarkEnd w:id="78"/>
     </w:p>
     <w:p>
       <w:r>
@@ -21144,13 +21109,13 @@
       <w:pPr>
         <w:pStyle w:val="Heading3"/>
       </w:pPr>
-      <w:bookmarkStart w:id="77" w:name="_Toc294002336"/>
+      <w:bookmarkStart w:id="79" w:name="_Toc296441453"/>
       <w:r>
         <w:t>NIC Bonding (optional)</w:t>
       </w:r>
-      <w:bookmarkEnd w:id="75"/>
       <w:bookmarkEnd w:id="76"/>
       <w:bookmarkEnd w:id="77"/>
+      <w:bookmarkEnd w:id="79"/>
     </w:p>
     <w:p>
       <w:r>
@@ -21782,12 +21747,12 @@
       <w:pPr>
         <w:pStyle w:val="Heading2"/>
       </w:pPr>
-      <w:bookmarkStart w:id="78" w:name="_Toc294002337"/>
-      <w:bookmarkStart w:id="79" w:name="_Toc277690544"/>
+      <w:bookmarkStart w:id="80" w:name="_Toc277690544"/>
+      <w:bookmarkStart w:id="81" w:name="_Toc296441454"/>
       <w:r>
         <w:t>Primary Storage Setup</w:t>
       </w:r>
-      <w:bookmarkEnd w:id="78"/>
+      <w:bookmarkEnd w:id="81"/>
       <w:r>
         <w:t xml:space="preserve"> </w:t>
       </w:r>
@@ -21885,7 +21850,7 @@
           <w:numId w:val="49"/>
         </w:numPr>
       </w:pPr>
-      <w:bookmarkStart w:id="80" w:name="_Ref289113767"/>
+      <w:bookmarkStart w:id="82" w:name="_Ref289113767"/>
       <w:r>
         <w:t>Rescan the SCSI bus.</w:t>
       </w:r>
@@ -21912,7 +21877,7 @@
       <w:r>
         <w:t>.</w:t>
       </w:r>
-      <w:bookmarkEnd w:id="80"/>
+      <w:bookmarkEnd w:id="82"/>
     </w:p>
     <w:p>
       <w:pPr>
@@ -21960,7 +21925,7 @@
         <w:keepNext/>
         <w:ind w:left="547"/>
       </w:pPr>
-      <w:bookmarkStart w:id="81" w:name="_Ref289114036"/>
+      <w:bookmarkStart w:id="83" w:name="_Ref289114036"/>
       <w:r>
         <w:lastRenderedPageBreak/>
         <w:t>Check to be</w:t>
@@ -21971,7 +21936,7 @@
       <w:r>
         <w:t xml:space="preserve"> disk.</w:t>
       </w:r>
-      <w:bookmarkEnd w:id="81"/>
+      <w:bookmarkEnd w:id="83"/>
     </w:p>
     <w:p>
       <w:pPr>
@@ -22534,7 +22499,7 @@
       <w:pPr>
         <w:pStyle w:val="Heading2"/>
       </w:pPr>
-      <w:bookmarkStart w:id="82" w:name="_Toc294002338"/>
+      <w:bookmarkStart w:id="84" w:name="_Toc296441455"/>
       <w:proofErr w:type="gramStart"/>
       <w:r>
         <w:t>iSCSI</w:t>
@@ -22543,8 +22508,8 @@
       <w:r>
         <w:t xml:space="preserve"> Multipath Setup (optional)</w:t>
       </w:r>
-      <w:bookmarkEnd w:id="79"/>
-      <w:bookmarkEnd w:id="82"/>
+      <w:bookmarkEnd w:id="80"/>
+      <w:bookmarkEnd w:id="84"/>
     </w:p>
     <w:p>
       <w:r>
@@ -22629,14 +22594,14 @@
       <w:pPr>
         <w:pStyle w:val="Heading2"/>
       </w:pPr>
-      <w:bookmarkStart w:id="83" w:name="_Toc294002339"/>
+      <w:bookmarkStart w:id="85" w:name="_Toc296441456"/>
       <w:r>
         <w:t>Security Groups</w:t>
       </w:r>
       <w:r>
         <w:t xml:space="preserve"> Setup (optional)</w:t>
       </w:r>
-      <w:bookmarkEnd w:id="83"/>
+      <w:bookmarkEnd w:id="85"/>
     </w:p>
     <w:p>
       <w:r>
@@ -22879,12 +22844,12 @@
       <w:pPr>
         <w:pStyle w:val="Heading1"/>
       </w:pPr>
-      <w:bookmarkStart w:id="84" w:name="_Toc294002340"/>
+      <w:bookmarkStart w:id="86" w:name="_Toc296441457"/>
       <w:r>
         <w:lastRenderedPageBreak/>
         <w:t>VMware vSphere Installation and Configuration</w:t>
       </w:r>
-      <w:bookmarkEnd w:id="84"/>
+      <w:bookmarkEnd w:id="86"/>
     </w:p>
     <w:p>
       <w:r>
@@ -23042,11 +23007,11 @@
       <w:pPr>
         <w:pStyle w:val="Heading2"/>
       </w:pPr>
-      <w:bookmarkStart w:id="85" w:name="_Toc294002341"/>
+      <w:bookmarkStart w:id="87" w:name="_Toc296441458"/>
       <w:r>
         <w:t>Prerequisites and Constraints</w:t>
       </w:r>
-      <w:bookmarkEnd w:id="85"/>
+      <w:bookmarkEnd w:id="87"/>
     </w:p>
     <w:p>
       <w:r>
@@ -23309,10 +23274,55 @@
         <w:t xml:space="preserve"> and </w:t>
       </w:r>
       <w:r>
-        <w:t>customer VLANs.  The customer</w:t>
-      </w:r>
-      <w:r>
-        <w:t xml:space="preserve"> VLAN is a contiguous range of VLANs that will be managed by the CloudStack Product. CloudStack does not support Di</w:t>
+        <w:t>guest VLANs.  The guest</w:t>
+      </w:r>
+      <w:r>
+        <w:t xml:space="preserve"> VLAN</w:t>
+      </w:r>
+      <w:r>
+        <w:t xml:space="preserve"> (used in Advanced Networking; see </w:t>
+      </w:r>
+      <w:r>
+        <w:fldChar w:fldCharType="begin"/>
+      </w:r>
+      <w:r>
+        <w:instrText xml:space="preserve"> REF _Ref294112311 \h </w:instrText>
+      </w:r>
+      <w:r>
+        <w:fldChar w:fldCharType="separate"/>
+      </w:r>
+      <w:r>
+        <w:t>Network Setup</w:t>
+      </w:r>
+      <w:r>
+        <w:fldChar w:fldCharType="end"/>
+      </w:r>
+      <w:r>
+        <w:t xml:space="preserve"> on page </w:t>
+      </w:r>
+      <w:r>
+        <w:fldChar w:fldCharType="begin"/>
+      </w:r>
+      <w:r>
+        <w:instrText xml:space="preserve"> PAGEREF _Ref294112313 \h </w:instrText>
+      </w:r>
+      <w:r>
+        <w:fldChar w:fldCharType="separate"/>
+      </w:r>
+      <w:r>
+        <w:rPr>
+          <w:noProof/>
+        </w:rPr>
+        <w:t>17</w:t>
+      </w:r>
+      <w:r>
+        <w:fldChar w:fldCharType="end"/>
+      </w:r>
+      <w:r>
+        <w:t>)</w:t>
+      </w:r>
+      <w:r>
+        <w:t xml:space="preserve"> is a contiguous range of VLANs that will be managed by the CloudStack Product. CloudStack does not support Di</w:t>
       </w:r>
       <w:r>
         <w:t>stributed vSwitches in VMware.</w:t>
@@ -23323,11 +23333,11 @@
       <w:pPr>
         <w:pStyle w:val="Heading2"/>
       </w:pPr>
-      <w:bookmarkStart w:id="86" w:name="_Toc294002342"/>
+      <w:bookmarkStart w:id="88" w:name="_Toc296441459"/>
       <w:r>
         <w:t>Licensing</w:t>
       </w:r>
-      <w:bookmarkEnd w:id="86"/>
+      <w:bookmarkEnd w:id="88"/>
     </w:p>
     <w:p>
       <w:r>
@@ -23383,11 +23393,11 @@
       <w:pPr>
         <w:pStyle w:val="Heading2"/>
       </w:pPr>
-      <w:bookmarkStart w:id="87" w:name="_Toc294002343"/>
+      <w:bookmarkStart w:id="89" w:name="_Toc296441460"/>
       <w:r>
         <w:t>Preparation Checklist</w:t>
       </w:r>
-      <w:bookmarkEnd w:id="87"/>
+      <w:bookmarkEnd w:id="89"/>
     </w:p>
     <w:p>
       <w:r>
@@ -23398,11 +23408,11 @@
       <w:pPr>
         <w:pStyle w:val="Heading3"/>
       </w:pPr>
-      <w:bookmarkStart w:id="88" w:name="_Toc294002344"/>
+      <w:bookmarkStart w:id="90" w:name="_Toc296441461"/>
       <w:r>
         <w:t>Management Server Checklist</w:t>
       </w:r>
-      <w:bookmarkEnd w:id="88"/>
+      <w:bookmarkEnd w:id="90"/>
     </w:p>
     <w:p>
       <w:r>
@@ -23765,12 +23775,12 @@
       <w:pPr>
         <w:pStyle w:val="Heading3"/>
       </w:pPr>
-      <w:bookmarkStart w:id="89" w:name="_Toc294002345"/>
+      <w:bookmarkStart w:id="91" w:name="_Toc296441462"/>
       <w:r>
         <w:lastRenderedPageBreak/>
         <w:t>Database Checklist</w:t>
       </w:r>
-      <w:bookmarkEnd w:id="89"/>
+      <w:bookmarkEnd w:id="91"/>
     </w:p>
     <w:p>
       <w:pPr>
@@ -24145,7 +24155,7 @@
       <w:pPr>
         <w:pStyle w:val="Heading3"/>
       </w:pPr>
-      <w:bookmarkStart w:id="90" w:name="_Toc294002346"/>
+      <w:bookmarkStart w:id="92" w:name="_Toc296441463"/>
       <w:proofErr w:type="gramStart"/>
       <w:r>
         <w:lastRenderedPageBreak/>
@@ -24155,7 +24165,7 @@
       <w:r>
         <w:t xml:space="preserve"> Checklist</w:t>
       </w:r>
-      <w:bookmarkEnd w:id="90"/>
+      <w:bookmarkEnd w:id="92"/>
     </w:p>
     <w:p>
       <w:pPr>
@@ -24414,11 +24424,11 @@
       <w:pPr>
         <w:pStyle w:val="Heading3"/>
       </w:pPr>
-      <w:bookmarkStart w:id="91" w:name="_Toc294002347"/>
+      <w:bookmarkStart w:id="93" w:name="_Toc296441464"/>
       <w:r>
         <w:t>Networking Checklist</w:t>
       </w:r>
-      <w:bookmarkEnd w:id="91"/>
+      <w:bookmarkEnd w:id="93"/>
     </w:p>
     <w:p>
       <w:pPr>
@@ -24911,12 +24921,12 @@
       <w:pPr>
         <w:pStyle w:val="Heading3"/>
       </w:pPr>
-      <w:bookmarkStart w:id="92" w:name="_Toc294002348"/>
+      <w:bookmarkStart w:id="94" w:name="_Toc296441465"/>
       <w:r>
         <w:lastRenderedPageBreak/>
         <w:t>Storage Checklist</w:t>
       </w:r>
-      <w:bookmarkEnd w:id="92"/>
+      <w:bookmarkEnd w:id="94"/>
     </w:p>
     <w:p>
       <w:pPr>
@@ -25368,11 +25378,11 @@
       <w:pPr>
         <w:pStyle w:val="Heading2"/>
       </w:pPr>
-      <w:bookmarkStart w:id="93" w:name="_Toc294002349"/>
+      <w:bookmarkStart w:id="95" w:name="_Toc296441466"/>
       <w:r>
         <w:t>ESXi Host setup</w:t>
       </w:r>
-      <w:bookmarkEnd w:id="93"/>
+      <w:bookmarkEnd w:id="95"/>
     </w:p>
     <w:p>
       <w:r>
@@ -25383,7 +25393,7 @@
       <w:pPr>
         <w:pStyle w:val="Heading2"/>
       </w:pPr>
-      <w:bookmarkStart w:id="94" w:name="_Toc294002350"/>
+      <w:bookmarkStart w:id="96" w:name="_Toc296441467"/>
       <w:r>
         <w:t>Physical</w:t>
       </w:r>
@@ -25393,7 +25403,7 @@
       <w:r>
         <w:t>etworking</w:t>
       </w:r>
-      <w:bookmarkEnd w:id="94"/>
+      <w:bookmarkEnd w:id="96"/>
     </w:p>
     <w:p>
       <w:r>
@@ -25527,14 +25537,14 @@
       <w:pPr>
         <w:pStyle w:val="Heading3"/>
       </w:pPr>
-      <w:bookmarkStart w:id="95" w:name="_Toc294002351"/>
+      <w:bookmarkStart w:id="97" w:name="_Toc296441468"/>
       <w:r>
         <w:t>Configure Virtual S</w:t>
       </w:r>
       <w:r>
         <w:t>witch</w:t>
       </w:r>
-      <w:bookmarkEnd w:id="95"/>
+      <w:bookmarkEnd w:id="97"/>
     </w:p>
     <w:p>
       <w:r>
@@ -25831,18 +25841,18 @@
       <w:pPr>
         <w:pStyle w:val="Heading3"/>
       </w:pPr>
-      <w:bookmarkStart w:id="96" w:name="_Ref293398995"/>
-      <w:bookmarkStart w:id="97" w:name="_Ref293398998"/>
-      <w:bookmarkStart w:id="98" w:name="_Toc294002352"/>
+      <w:bookmarkStart w:id="98" w:name="_Ref293398995"/>
+      <w:bookmarkStart w:id="99" w:name="_Ref293398998"/>
+      <w:bookmarkStart w:id="100" w:name="_Toc296441469"/>
       <w:r>
         <w:t>Configure vCenter Management N</w:t>
       </w:r>
       <w:r>
         <w:t>etwork</w:t>
       </w:r>
-      <w:bookmarkEnd w:id="96"/>
-      <w:bookmarkEnd w:id="97"/>
       <w:bookmarkEnd w:id="98"/>
+      <w:bookmarkEnd w:id="99"/>
+      <w:bookmarkEnd w:id="100"/>
     </w:p>
     <w:p>
       <w:r>
@@ -26032,11 +26042,11 @@
       <w:pPr>
         <w:pStyle w:val="Heading3"/>
       </w:pPr>
-      <w:bookmarkStart w:id="99" w:name="_Toc294002353"/>
+      <w:bookmarkStart w:id="101" w:name="_Toc296441470"/>
       <w:r>
         <w:t>Configure NIC Bonding</w:t>
       </w:r>
-      <w:bookmarkEnd w:id="99"/>
+      <w:bookmarkEnd w:id="101"/>
     </w:p>
     <w:p>
       <w:r>
@@ -26062,11 +26072,11 @@
       <w:pPr>
         <w:pStyle w:val="Heading2"/>
       </w:pPr>
-      <w:bookmarkStart w:id="100" w:name="_Toc294002354"/>
+      <w:bookmarkStart w:id="102" w:name="_Toc296441471"/>
       <w:r>
         <w:t>Storage Preparation</w:t>
       </w:r>
-      <w:bookmarkEnd w:id="100"/>
+      <w:bookmarkEnd w:id="102"/>
     </w:p>
     <w:p>
       <w:r>
@@ -26080,7 +26090,7 @@
       <w:pPr>
         <w:pStyle w:val="Heading3"/>
       </w:pPr>
-      <w:bookmarkStart w:id="101" w:name="_Toc294002355"/>
+      <w:bookmarkStart w:id="103" w:name="_Toc296441472"/>
       <w:r>
         <w:lastRenderedPageBreak/>
         <w:t>Enable iSCSI initiator for ESX</w:t>
@@ -26091,7 +26101,7 @@
       <w:r>
         <w:t xml:space="preserve"> hosts</w:t>
       </w:r>
-      <w:bookmarkEnd w:id="101"/>
+      <w:bookmarkEnd w:id="103"/>
     </w:p>
     <w:p>
       <w:pPr>
@@ -26309,11 +26319,11 @@
       <w:pPr>
         <w:pStyle w:val="Heading3"/>
       </w:pPr>
-      <w:bookmarkStart w:id="102" w:name="_Toc294002356"/>
+      <w:bookmarkStart w:id="104" w:name="_Toc296441473"/>
       <w:r>
         <w:t>Add iSCSI target</w:t>
       </w:r>
-      <w:bookmarkEnd w:id="102"/>
+      <w:bookmarkEnd w:id="104"/>
     </w:p>
     <w:p>
       <w:r>
@@ -26411,7 +26421,7 @@
       <w:pPr>
         <w:pStyle w:val="Heading3"/>
       </w:pPr>
-      <w:bookmarkStart w:id="103" w:name="_Toc294002357"/>
+      <w:bookmarkStart w:id="105" w:name="_Toc296441474"/>
       <w:r>
         <w:lastRenderedPageBreak/>
         <w:t>Create a</w:t>
@@ -26428,7 +26438,7 @@
       <w:r>
         <w:t xml:space="preserve"> datastore</w:t>
       </w:r>
-      <w:bookmarkEnd w:id="103"/>
+      <w:bookmarkEnd w:id="105"/>
     </w:p>
     <w:p>
       <w:pPr>
@@ -26569,11 +26579,11 @@
       <w:pPr>
         <w:pStyle w:val="Heading3"/>
       </w:pPr>
-      <w:bookmarkStart w:id="104" w:name="_Toc294002358"/>
+      <w:bookmarkStart w:id="106" w:name="_Toc296441475"/>
       <w:r>
         <w:t>Multipathing</w:t>
       </w:r>
-      <w:bookmarkEnd w:id="104"/>
+      <w:bookmarkEnd w:id="106"/>
     </w:p>
     <w:p>
       <w:r>
@@ -26590,12 +26600,12 @@
       <w:pPr>
         <w:pStyle w:val="Heading2"/>
       </w:pPr>
-      <w:bookmarkStart w:id="105" w:name="_Toc294002359"/>
+      <w:bookmarkStart w:id="107" w:name="_Toc296441476"/>
       <w:r>
         <w:lastRenderedPageBreak/>
         <w:t>Add Hosts or Configure Clusters</w:t>
       </w:r>
-      <w:bookmarkEnd w:id="105"/>
+      <w:bookmarkEnd w:id="107"/>
     </w:p>
     <w:p>
       <w:r>
@@ -26643,11 +26653,11 @@
       <w:pPr>
         <w:pStyle w:val="Heading3"/>
       </w:pPr>
-      <w:bookmarkStart w:id="106" w:name="_Toc294002360"/>
+      <w:bookmarkStart w:id="108" w:name="_Toc296441477"/>
       <w:r>
         <w:t>Clusters</w:t>
       </w:r>
-      <w:bookmarkEnd w:id="106"/>
+      <w:bookmarkEnd w:id="108"/>
     </w:p>
     <w:p>
       <w:r>
@@ -26664,12 +26674,12 @@
       <w:pPr>
         <w:pStyle w:val="Heading1"/>
       </w:pPr>
-      <w:bookmarkStart w:id="107" w:name="_Toc294002361"/>
+      <w:bookmarkStart w:id="109" w:name="_Toc296441478"/>
       <w:r>
         <w:lastRenderedPageBreak/>
         <w:t>KVM Installation and Configuration</w:t>
       </w:r>
-      <w:bookmarkEnd w:id="107"/>
+      <w:bookmarkEnd w:id="109"/>
     </w:p>
     <w:p>
       <w:pPr>
@@ -26831,8 +26841,8 @@
       <w:pPr>
         <w:pStyle w:val="Heading2"/>
       </w:pPr>
-      <w:bookmarkStart w:id="108" w:name="_Toc267302498"/>
-      <w:bookmarkStart w:id="109" w:name="_Toc294002362"/>
+      <w:bookmarkStart w:id="110" w:name="_Toc267302498"/>
+      <w:bookmarkStart w:id="111" w:name="_Toc296441479"/>
       <w:r>
         <w:t>Install</w:t>
       </w:r>
@@ -26854,8 +26864,8 @@
       <w:r>
         <w:t>Host</w:t>
       </w:r>
-      <w:bookmarkEnd w:id="108"/>
-      <w:bookmarkEnd w:id="109"/>
+      <w:bookmarkEnd w:id="110"/>
+      <w:bookmarkEnd w:id="111"/>
     </w:p>
     <w:p>
       <w:r>
@@ -27139,11 +27149,11 @@
           <w:numId w:val="36"/>
         </w:numPr>
       </w:pPr>
-      <w:bookmarkStart w:id="110" w:name="_Ref290381272"/>
+      <w:bookmarkStart w:id="112" w:name="_Ref290381272"/>
       <w:r>
         <w:t>Install the CloudStack packages. You should have a file in the form of “CloudStack-NNNN.tar.gz”.  Untar the file and then run the install.sh script inside it:</w:t>
       </w:r>
-      <w:bookmarkEnd w:id="110"/>
+      <w:bookmarkEnd w:id="112"/>
     </w:p>
     <w:p>
       <w:pPr>
@@ -27414,14 +27424,14 @@
       <w:pPr>
         <w:pStyle w:val="NumberedList"/>
       </w:pPr>
-      <w:bookmarkStart w:id="111" w:name="_Ref290381132"/>
+      <w:bookmarkStart w:id="113" w:name="_Ref290381132"/>
       <w:r>
         <w:t>Log in to the host as root</w:t>
       </w:r>
       <w:r>
         <w:t>.</w:t>
       </w:r>
-      <w:bookmarkEnd w:id="111"/>
+      <w:bookmarkEnd w:id="113"/>
     </w:p>
     <w:p>
       <w:pPr>
@@ -27530,11 +27540,11 @@
       <w:pPr>
         <w:pStyle w:val="NumberedList"/>
       </w:pPr>
-      <w:bookmarkStart w:id="112" w:name="_Ref290381169"/>
+      <w:bookmarkStart w:id="114" w:name="_Ref290381169"/>
       <w:r>
         <w:t>If system-config-firewall contains the line /usr/share/netcf/iptables-forward-bridged, then do these additional steps</w:t>
       </w:r>
-      <w:bookmarkEnd w:id="112"/>
+      <w:bookmarkEnd w:id="114"/>
       <w:r>
         <w:t>. Otherwise, you are done!</w:t>
       </w:r>
@@ -27543,7 +27553,7 @@
       <w:pPr>
         <w:pStyle w:val="NumberedListlevel2"/>
       </w:pPr>
-      <w:bookmarkStart w:id="113" w:name="_Ref290381600"/>
+      <w:bookmarkStart w:id="115" w:name="_Ref290381600"/>
       <w:r>
         <w:t xml:space="preserve">Remove </w:t>
       </w:r>
@@ -27559,7 +27569,7 @@
       <w:r>
         <w:t>ave and quit the file.</w:t>
       </w:r>
-      <w:bookmarkEnd w:id="113"/>
+      <w:bookmarkEnd w:id="115"/>
     </w:p>
     <w:p>
       <w:pPr>
@@ -27829,11 +27839,11 @@
       <w:pPr>
         <w:pStyle w:val="Heading2"/>
       </w:pPr>
-      <w:bookmarkStart w:id="114" w:name="_Toc294002363"/>
+      <w:bookmarkStart w:id="116" w:name="_Toc296441480"/>
       <w:r>
         <w:t>Physical Network Configuration</w:t>
       </w:r>
-      <w:bookmarkEnd w:id="114"/>
+      <w:bookmarkEnd w:id="116"/>
     </w:p>
     <w:p>
       <w:r>
@@ -27904,7 +27914,7 @@
       <w:pPr>
         <w:pStyle w:val="Heading2"/>
       </w:pPr>
-      <w:bookmarkStart w:id="115" w:name="_Toc294002364"/>
+      <w:bookmarkStart w:id="117" w:name="_Toc296441481"/>
       <w:r>
         <w:t xml:space="preserve">Primary </w:t>
       </w:r>
@@ -27914,7 +27924,7 @@
       <w:r>
         <w:t xml:space="preserve"> (Optional)</w:t>
       </w:r>
-      <w:bookmarkEnd w:id="115"/>
+      <w:bookmarkEnd w:id="117"/>
     </w:p>
     <w:p>
       <w:r>
@@ -27987,18 +27997,18 @@
       <w:pPr>
         <w:pStyle w:val="Heading1"/>
       </w:pPr>
-      <w:bookmarkStart w:id="116" w:name="_Ref266317949"/>
-      <w:bookmarkStart w:id="117" w:name="_Ref266318774"/>
-      <w:bookmarkStart w:id="118" w:name="_Ref266318785"/>
-      <w:bookmarkStart w:id="119" w:name="_Toc294002365"/>
+      <w:bookmarkStart w:id="118" w:name="_Ref266317949"/>
+      <w:bookmarkStart w:id="119" w:name="_Ref266318774"/>
+      <w:bookmarkStart w:id="120" w:name="_Ref266318785"/>
+      <w:bookmarkStart w:id="121" w:name="_Toc296441482"/>
       <w:r>
         <w:lastRenderedPageBreak/>
         <w:t>Management Server Installation</w:t>
       </w:r>
-      <w:bookmarkEnd w:id="116"/>
-      <w:bookmarkEnd w:id="117"/>
       <w:bookmarkEnd w:id="118"/>
       <w:bookmarkEnd w:id="119"/>
+      <w:bookmarkEnd w:id="120"/>
+      <w:bookmarkEnd w:id="121"/>
     </w:p>
     <w:p>
       <w:r>
@@ -28174,14 +28184,14 @@
       <w:pPr>
         <w:pStyle w:val="Heading2"/>
       </w:pPr>
-      <w:bookmarkStart w:id="120" w:name="_Toc294002366"/>
+      <w:bookmarkStart w:id="122" w:name="_Toc296441483"/>
       <w:r>
         <w:t>Operating System</w:t>
       </w:r>
       <w:r>
         <w:t xml:space="preserve"> and OS Preparation</w:t>
       </w:r>
-      <w:bookmarkEnd w:id="120"/>
+      <w:bookmarkEnd w:id="122"/>
     </w:p>
     <w:p>
       <w:r>
@@ -28455,11 +28465,11 @@
       <w:pPr>
         <w:pStyle w:val="Heading2"/>
       </w:pPr>
-      <w:bookmarkStart w:id="121" w:name="_Toc294002367"/>
+      <w:bookmarkStart w:id="123" w:name="_Toc296441484"/>
       <w:r>
         <w:t>Single Node Install (One Management Server)</w:t>
       </w:r>
-      <w:bookmarkEnd w:id="121"/>
+      <w:bookmarkEnd w:id="123"/>
     </w:p>
     <w:p>
       <w:r>
@@ -28710,11 +28720,11 @@
       <w:pPr>
         <w:pStyle w:val="Heading3"/>
       </w:pPr>
-      <w:bookmarkStart w:id="122" w:name="_Toc294002368"/>
+      <w:bookmarkStart w:id="124" w:name="_Toc296441485"/>
       <w:r>
         <w:t>Single Node Database Install</w:t>
       </w:r>
-      <w:bookmarkEnd w:id="122"/>
+      <w:bookmarkEnd w:id="124"/>
     </w:p>
     <w:p>
       <w:pPr>
@@ -29182,16 +29192,16 @@
       <w:pPr>
         <w:pStyle w:val="Heading2"/>
       </w:pPr>
-      <w:bookmarkStart w:id="123" w:name="_Ref266362043"/>
-      <w:bookmarkStart w:id="124" w:name="_Toc294002369"/>
+      <w:bookmarkStart w:id="125" w:name="_Ref266362043"/>
+      <w:bookmarkStart w:id="126" w:name="_Toc296441486"/>
       <w:r>
         <w:t>Multinode Install</w:t>
       </w:r>
       <w:r>
         <w:t xml:space="preserve"> (Multiple Management Servers)</w:t>
       </w:r>
-      <w:bookmarkEnd w:id="123"/>
-      <w:bookmarkEnd w:id="124"/>
+      <w:bookmarkEnd w:id="125"/>
+      <w:bookmarkEnd w:id="126"/>
     </w:p>
     <w:p>
       <w:r>
@@ -29288,15 +29298,15 @@
       <w:pPr>
         <w:pStyle w:val="Heading3"/>
       </w:pPr>
-      <w:bookmarkStart w:id="125" w:name="_Toc265175082"/>
-      <w:bookmarkStart w:id="126" w:name="_Toc266277104"/>
-      <w:bookmarkStart w:id="127" w:name="_Toc294002370"/>
-      <w:bookmarkEnd w:id="125"/>
-      <w:bookmarkEnd w:id="126"/>
+      <w:bookmarkStart w:id="127" w:name="_Toc265175082"/>
+      <w:bookmarkStart w:id="128" w:name="_Toc266277104"/>
+      <w:bookmarkStart w:id="129" w:name="_Toc296441487"/>
+      <w:bookmarkEnd w:id="127"/>
+      <w:bookmarkEnd w:id="128"/>
       <w:r>
         <w:t>Install the First Management Server</w:t>
       </w:r>
-      <w:bookmarkEnd w:id="127"/>
+      <w:bookmarkEnd w:id="129"/>
     </w:p>
     <w:p>
       <w:pPr>
@@ -29398,11 +29408,11 @@
       <w:pPr>
         <w:pStyle w:val="Heading3"/>
       </w:pPr>
-      <w:bookmarkStart w:id="128" w:name="_Toc294002371"/>
+      <w:bookmarkStart w:id="130" w:name="_Toc296441488"/>
       <w:r>
         <w:t>Install the Database</w:t>
       </w:r>
-      <w:bookmarkEnd w:id="128"/>
+      <w:bookmarkEnd w:id="130"/>
     </w:p>
     <w:p>
       <w:pPr>
@@ -29706,16 +29716,16 @@
       <w:pPr>
         <w:pStyle w:val="Heading3"/>
       </w:pPr>
-      <w:bookmarkStart w:id="129" w:name="_Toc265175085"/>
-      <w:bookmarkStart w:id="130" w:name="_Toc294002372"/>
-      <w:bookmarkEnd w:id="129"/>
+      <w:bookmarkStart w:id="131" w:name="_Toc265175085"/>
+      <w:bookmarkStart w:id="132" w:name="_Toc296441489"/>
+      <w:bookmarkEnd w:id="131"/>
       <w:r>
         <w:t>Database Replication</w:t>
       </w:r>
       <w:r>
         <w:t xml:space="preserve"> (Optional)</w:t>
       </w:r>
-      <w:bookmarkEnd w:id="130"/>
+      <w:bookmarkEnd w:id="132"/>
     </w:p>
     <w:p>
       <w:r>
@@ -30497,15 +30507,15 @@
       <w:pPr>
         <w:pStyle w:val="Heading3"/>
       </w:pPr>
-      <w:bookmarkStart w:id="131" w:name="_Toc265175087"/>
-      <w:bookmarkStart w:id="132" w:name="_Toc266277107"/>
-      <w:bookmarkStart w:id="133" w:name="_Toc294002373"/>
-      <w:bookmarkEnd w:id="131"/>
-      <w:bookmarkEnd w:id="132"/>
+      <w:bookmarkStart w:id="133" w:name="_Toc265175087"/>
+      <w:bookmarkStart w:id="134" w:name="_Toc266277107"/>
+      <w:bookmarkStart w:id="135" w:name="_Toc296441490"/>
+      <w:bookmarkEnd w:id="133"/>
+      <w:bookmarkEnd w:id="134"/>
       <w:r>
         <w:t>Creating and Initializing the Database</w:t>
       </w:r>
-      <w:bookmarkEnd w:id="133"/>
+      <w:bookmarkEnd w:id="135"/>
     </w:p>
     <w:p>
       <w:pPr>
@@ -30660,13 +30670,13 @@
       <w:pPr>
         <w:pStyle w:val="Heading3"/>
       </w:pPr>
-      <w:bookmarkStart w:id="134" w:name="_Toc265175089"/>
-      <w:bookmarkStart w:id="135" w:name="_Toc294002374"/>
-      <w:bookmarkEnd w:id="134"/>
+      <w:bookmarkStart w:id="136" w:name="_Toc265175089"/>
+      <w:bookmarkStart w:id="137" w:name="_Toc296441491"/>
+      <w:bookmarkEnd w:id="136"/>
       <w:r>
         <w:t>OS Configuration for the Management Server</w:t>
       </w:r>
-      <w:bookmarkEnd w:id="135"/>
+      <w:bookmarkEnd w:id="137"/>
     </w:p>
     <w:p>
       <w:r>
@@ -30697,11 +30707,11 @@
       <w:pPr>
         <w:pStyle w:val="Heading3"/>
       </w:pPr>
-      <w:bookmarkStart w:id="136" w:name="_Toc294002375"/>
+      <w:bookmarkStart w:id="138" w:name="_Toc296441492"/>
       <w:r>
         <w:t>Prepare and Start Additional Management Servers</w:t>
       </w:r>
-      <w:bookmarkEnd w:id="136"/>
+      <w:bookmarkEnd w:id="138"/>
     </w:p>
     <w:p>
       <w:r>
@@ -30884,16 +30894,16 @@
       <w:pPr>
         <w:pStyle w:val="Heading1"/>
       </w:pPr>
-      <w:bookmarkStart w:id="137" w:name="_Ref266362457"/>
-      <w:bookmarkStart w:id="138" w:name="_Ref266362476"/>
-      <w:bookmarkStart w:id="139" w:name="_Toc294002376"/>
+      <w:bookmarkStart w:id="139" w:name="_Ref266362457"/>
+      <w:bookmarkStart w:id="140" w:name="_Ref266362476"/>
+      <w:bookmarkStart w:id="141" w:name="_Toc296441493"/>
       <w:r>
         <w:lastRenderedPageBreak/>
         <w:t>Prepare Secondary Storage</w:t>
       </w:r>
-      <w:bookmarkEnd w:id="137"/>
-      <w:bookmarkEnd w:id="138"/>
       <w:bookmarkEnd w:id="139"/>
+      <w:bookmarkEnd w:id="140"/>
+      <w:bookmarkEnd w:id="141"/>
     </w:p>
     <w:p>
       <w:r>
@@ -31324,12 +31334,12 @@
       <w:pPr>
         <w:pStyle w:val="Heading1"/>
       </w:pPr>
-      <w:bookmarkStart w:id="140" w:name="_Toc294002377"/>
+      <w:bookmarkStart w:id="142" w:name="_Toc296441494"/>
       <w:r>
         <w:lastRenderedPageBreak/>
         <w:t>Describe Your Deployment</w:t>
       </w:r>
-      <w:bookmarkEnd w:id="140"/>
+      <w:bookmarkEnd w:id="142"/>
     </w:p>
     <w:p>
       <w:r>
@@ -32159,21 +32169,21 @@
       <w:pPr>
         <w:pStyle w:val="Heading2"/>
       </w:pPr>
-      <w:bookmarkStart w:id="141" w:name="_Toc265175094"/>
-      <w:bookmarkStart w:id="142" w:name="_Toc266277112"/>
-      <w:bookmarkStart w:id="143" w:name="_Toc294002378"/>
-      <w:bookmarkEnd w:id="141"/>
-      <w:bookmarkEnd w:id="142"/>
+      <w:bookmarkStart w:id="143" w:name="_Toc265175094"/>
+      <w:bookmarkStart w:id="144" w:name="_Toc266277112"/>
+      <w:bookmarkStart w:id="145" w:name="_Toc296441495"/>
+      <w:bookmarkEnd w:id="143"/>
+      <w:bookmarkEnd w:id="144"/>
       <w:r>
         <w:t>Add a New Zone</w:t>
       </w:r>
-      <w:bookmarkEnd w:id="143"/>
+      <w:bookmarkEnd w:id="145"/>
     </w:p>
     <w:p>
       <w:pPr>
         <w:pStyle w:val="Heading3"/>
       </w:pPr>
-      <w:bookmarkStart w:id="144" w:name="_Toc294002379"/>
+      <w:bookmarkStart w:id="146" w:name="_Toc296441496"/>
       <w:r>
         <w:t>Adding a</w:t>
       </w:r>
@@ -32186,7 +32196,7 @@
       <w:r>
         <w:t xml:space="preserve"> and Pod</w:t>
       </w:r>
-      <w:bookmarkEnd w:id="144"/>
+      <w:bookmarkEnd w:id="146"/>
     </w:p>
     <w:p>
       <w:r>
@@ -33235,7 +33245,7 @@
           <w:bCs w:val="0"/>
         </w:rPr>
       </w:pPr>
-      <w:bookmarkStart w:id="145" w:name="_Toc294002380"/>
+      <w:bookmarkStart w:id="147" w:name="_Toc296441497"/>
       <w:r>
         <w:rPr>
           <w:rStyle w:val="Strong"/>
@@ -33252,7 +33262,7 @@
         </w:rPr>
         <w:t xml:space="preserve"> (optional)</w:t>
       </w:r>
-      <w:bookmarkEnd w:id="145"/>
+      <w:bookmarkEnd w:id="147"/>
     </w:p>
     <w:p>
       <w:pPr>
@@ -33917,7 +33927,7 @@
           <w:bCs w:val="0"/>
         </w:rPr>
       </w:pPr>
-      <w:bookmarkStart w:id="146" w:name="_Toc294002381"/>
+      <w:bookmarkStart w:id="148" w:name="_Toc296441498"/>
       <w:r>
         <w:rPr>
           <w:rStyle w:val="Strong"/>
@@ -33934,7 +33944,7 @@
         </w:rPr>
         <w:t xml:space="preserve"> (optional)</w:t>
       </w:r>
-      <w:bookmarkEnd w:id="146"/>
+      <w:bookmarkEnd w:id="148"/>
     </w:p>
     <w:p>
       <w:pPr>
@@ -34192,11 +34202,11 @@
       <w:pPr>
         <w:pStyle w:val="Heading3"/>
       </w:pPr>
-      <w:bookmarkStart w:id="147" w:name="_Toc294002382"/>
+      <w:bookmarkStart w:id="149" w:name="_Toc296441499"/>
       <w:r>
         <w:t>Additional Zones</w:t>
       </w:r>
-      <w:bookmarkEnd w:id="147"/>
+      <w:bookmarkEnd w:id="149"/>
     </w:p>
     <w:p>
       <w:r>
@@ -34212,7 +34222,7 @@
           <w:bCs w:val="0"/>
         </w:rPr>
       </w:pPr>
-      <w:bookmarkStart w:id="148" w:name="_Toc294002383"/>
+      <w:bookmarkStart w:id="150" w:name="_Toc296441500"/>
       <w:r>
         <w:rPr>
           <w:rStyle w:val="Strong"/>
@@ -34221,7 +34231,7 @@
         </w:rPr>
         <w:t>Additional Pods</w:t>
       </w:r>
-      <w:bookmarkEnd w:id="148"/>
+      <w:bookmarkEnd w:id="150"/>
     </w:p>
     <w:p>
       <w:pPr>
@@ -34237,15 +34247,15 @@
       <w:pPr>
         <w:pStyle w:val="Heading3"/>
       </w:pPr>
-      <w:bookmarkStart w:id="149" w:name="_Ref293328179"/>
-      <w:bookmarkStart w:id="150" w:name="_Ref293328181"/>
-      <w:bookmarkStart w:id="151" w:name="_Toc294002384"/>
+      <w:bookmarkStart w:id="151" w:name="_Ref293328179"/>
+      <w:bookmarkStart w:id="152" w:name="_Ref293328181"/>
+      <w:bookmarkStart w:id="153" w:name="_Toc296441501"/>
       <w:r>
         <w:t>Advanced Networking: Additional Networks</w:t>
       </w:r>
-      <w:bookmarkEnd w:id="149"/>
-      <w:bookmarkEnd w:id="150"/>
       <w:bookmarkEnd w:id="151"/>
+      <w:bookmarkEnd w:id="152"/>
+      <w:bookmarkEnd w:id="153"/>
       <w:r>
         <w:t xml:space="preserve"> </w:t>
       </w:r>
@@ -34290,7 +34300,7 @@
       <w:pPr>
         <w:pStyle w:val="Heading2"/>
       </w:pPr>
-      <w:bookmarkStart w:id="152" w:name="_Toc294002385"/>
+      <w:bookmarkStart w:id="154" w:name="_Toc296441502"/>
       <w:r>
         <w:t xml:space="preserve">Edit </w:t>
       </w:r>
@@ -34300,7 +34310,7 @@
       <w:r>
         <w:t xml:space="preserve"> (Optional)</w:t>
       </w:r>
-      <w:bookmarkEnd w:id="152"/>
+      <w:bookmarkEnd w:id="154"/>
     </w:p>
     <w:p>
       <w:r>
@@ -34731,11 +34741,11 @@
       <w:pPr>
         <w:pStyle w:val="Heading2"/>
       </w:pPr>
-      <w:bookmarkStart w:id="153" w:name="_Toc294002386"/>
+      <w:bookmarkStart w:id="155" w:name="_Toc296441503"/>
       <w:r>
         <w:t>Edit Disk Offerings (Optional)</w:t>
       </w:r>
-      <w:bookmarkEnd w:id="153"/>
+      <w:bookmarkEnd w:id="155"/>
     </w:p>
     <w:p>
       <w:r>
@@ -34978,16 +34988,16 @@
       <w:pPr>
         <w:pStyle w:val="Heading2"/>
       </w:pPr>
-      <w:bookmarkStart w:id="154" w:name="_Toc265175097"/>
-      <w:bookmarkStart w:id="155" w:name="_Toc294002387"/>
-      <w:bookmarkEnd w:id="154"/>
+      <w:bookmarkStart w:id="156" w:name="_Toc265175097"/>
+      <w:bookmarkStart w:id="157" w:name="_Toc296441504"/>
+      <w:bookmarkEnd w:id="156"/>
       <w:r>
         <w:t xml:space="preserve">Add </w:t>
       </w:r>
       <w:r>
         <w:t>Cluster</w:t>
       </w:r>
-      <w:bookmarkEnd w:id="155"/>
+      <w:bookmarkEnd w:id="157"/>
     </w:p>
     <w:p>
       <w:r>
@@ -35067,11 +35077,11 @@
       <w:pPr>
         <w:pStyle w:val="Heading3"/>
       </w:pPr>
-      <w:bookmarkStart w:id="156" w:name="_Toc294002388"/>
+      <w:bookmarkStart w:id="158" w:name="_Toc296441505"/>
       <w:r>
         <w:t>Add Cluster: KVM and XenServer</w:t>
       </w:r>
-      <w:bookmarkEnd w:id="156"/>
+      <w:bookmarkEnd w:id="158"/>
     </w:p>
     <w:p>
       <w:r>
@@ -35211,11 +35221,11 @@
       <w:pPr>
         <w:pStyle w:val="Heading3"/>
       </w:pPr>
-      <w:bookmarkStart w:id="157" w:name="_Toc294002389"/>
+      <w:bookmarkStart w:id="159" w:name="_Toc296441506"/>
       <w:r>
         <w:t>Add Cluster: vSphere</w:t>
       </w:r>
-      <w:bookmarkEnd w:id="157"/>
+      <w:bookmarkEnd w:id="159"/>
     </w:p>
     <w:p>
       <w:r>
@@ -35569,7 +35579,7 @@
       <w:pPr>
         <w:pStyle w:val="Heading2"/>
       </w:pPr>
-      <w:bookmarkStart w:id="158" w:name="_Toc294002390"/>
+      <w:bookmarkStart w:id="160" w:name="_Toc296441507"/>
       <w:r>
         <w:t>Add</w:t>
       </w:r>
@@ -35594,7 +35604,7 @@
       <w:r>
         <w:t>XenServer)</w:t>
       </w:r>
-      <w:bookmarkEnd w:id="158"/>
+      <w:bookmarkEnd w:id="160"/>
     </w:p>
     <w:p>
       <w:r>
@@ -35918,12 +35928,12 @@
       <w:pPr>
         <w:pStyle w:val="Heading2"/>
       </w:pPr>
-      <w:bookmarkStart w:id="159" w:name="_Toc265175099"/>
-      <w:bookmarkStart w:id="160" w:name="_Toc266277115"/>
-      <w:bookmarkStart w:id="161" w:name="_Ref266367946"/>
-      <w:bookmarkStart w:id="162" w:name="_Toc294002391"/>
-      <w:bookmarkEnd w:id="159"/>
-      <w:bookmarkEnd w:id="160"/>
+      <w:bookmarkStart w:id="161" w:name="_Toc265175099"/>
+      <w:bookmarkStart w:id="162" w:name="_Toc266277115"/>
+      <w:bookmarkStart w:id="163" w:name="_Ref266367946"/>
+      <w:bookmarkStart w:id="164" w:name="_Toc296441508"/>
+      <w:bookmarkEnd w:id="161"/>
+      <w:bookmarkEnd w:id="162"/>
       <w:r>
         <w:lastRenderedPageBreak/>
         <w:t xml:space="preserve">Add </w:t>
@@ -35931,8 +35941,8 @@
       <w:r>
         <w:t>Primary Storage</w:t>
       </w:r>
-      <w:bookmarkEnd w:id="161"/>
-      <w:bookmarkEnd w:id="162"/>
+      <w:bookmarkEnd w:id="163"/>
+      <w:bookmarkEnd w:id="164"/>
     </w:p>
     <w:p>
       <w:r>
@@ -36613,7 +36623,7 @@
       <w:pPr>
         <w:ind w:left="720"/>
       </w:pPr>
-      <w:bookmarkStart w:id="163" w:name="_Ref260994838"/>
+      <w:bookmarkStart w:id="165" w:name="_Ref260994838"/>
       <w:r>
         <w:lastRenderedPageBreak/>
         <w:t>Here are some sample dialogs.</w:t>
@@ -36678,27 +36688,14 @@
       <w:r>
         <w:t xml:space="preserve">Figure </w:t>
       </w:r>
-      <w:r>
-        <w:fldChar w:fldCharType="begin"/>
-      </w:r>
-      <w:r>
-        <w:instrText xml:space="preserve"> SEQ Figure \* ARABIC </w:instrText>
-      </w:r>
-      <w:r>
-        <w:fldChar w:fldCharType="separate"/>
-      </w:r>
-      <w:r>
-        <w:rPr>
-          <w:noProof/>
-        </w:rPr>
-        <w:t>5</w:t>
-      </w:r>
-      <w:r>
-        <w:rPr>
-          <w:noProof/>
-        </w:rPr>
-        <w:fldChar w:fldCharType="end"/>
-      </w:r>
+      <w:fldSimple w:instr=" SEQ Figure \* ARABIC ">
+        <w:r>
+          <w:rPr>
+            <w:noProof/>
+          </w:rPr>
+          <w:t>5</w:t>
+        </w:r>
+      </w:fldSimple>
       <w:r>
         <w:t xml:space="preserve"> </w:t>
       </w:r>
@@ -36765,27 +36762,14 @@
       <w:r>
         <w:t xml:space="preserve">Figure </w:t>
       </w:r>
-      <w:r>
-        <w:fldChar w:fldCharType="begin"/>
-      </w:r>
-      <w:r>
-        <w:instrText xml:space="preserve"> SEQ Figure \* ARABIC </w:instrText>
-      </w:r>
-      <w:r>
-        <w:fldChar w:fldCharType="separate"/>
-      </w:r>
-      <w:r>
-        <w:rPr>
-          <w:noProof/>
-        </w:rPr>
-        <w:t>6</w:t>
-      </w:r>
-      <w:r>
-        <w:rPr>
-          <w:noProof/>
-        </w:rPr>
-        <w:fldChar w:fldCharType="end"/>
-      </w:r>
+      <w:fldSimple w:instr=" SEQ Figure \* ARABIC ">
+        <w:r>
+          <w:rPr>
+            <w:noProof/>
+          </w:rPr>
+          <w:t>6</w:t>
+        </w:r>
+      </w:fldSimple>
       <w:r>
         <w:t xml:space="preserve"> Adding Primary Storage That Was Set Up Manually (PreSetup)</w:t>
       </w:r>
@@ -36802,14 +36786,14 @@
       <w:pPr>
         <w:pStyle w:val="Heading2"/>
       </w:pPr>
-      <w:bookmarkStart w:id="164" w:name="_Ref290387226"/>
-      <w:bookmarkStart w:id="165" w:name="_Toc294002392"/>
+      <w:bookmarkStart w:id="166" w:name="_Ref290387226"/>
+      <w:bookmarkStart w:id="167" w:name="_Toc296441509"/>
       <w:r>
         <w:t>Secondary Storage</w:t>
       </w:r>
-      <w:bookmarkEnd w:id="163"/>
-      <w:bookmarkEnd w:id="164"/>
       <w:bookmarkEnd w:id="165"/>
+      <w:bookmarkEnd w:id="166"/>
+      <w:bookmarkEnd w:id="167"/>
     </w:p>
     <w:p>
       <w:r>
@@ -36970,11 +36954,11 @@
       <w:pPr>
         <w:pStyle w:val="Heading2"/>
       </w:pPr>
-      <w:bookmarkStart w:id="166" w:name="_Toc294002393"/>
+      <w:bookmarkStart w:id="168" w:name="_Toc296441510"/>
       <w:r>
         <w:t>SSL</w:t>
       </w:r>
-      <w:bookmarkEnd w:id="166"/>
+      <w:bookmarkEnd w:id="168"/>
     </w:p>
     <w:p>
       <w:r>
@@ -37022,7 +37006,7 @@
       <w:pPr>
         <w:pStyle w:val="Heading1"/>
       </w:pPr>
-      <w:bookmarkStart w:id="167" w:name="_Toc294002394"/>
+      <w:bookmarkStart w:id="169" w:name="_Toc296441511"/>
       <w:r>
         <w:lastRenderedPageBreak/>
         <w:t xml:space="preserve">Initialization and </w:t>
@@ -37030,7 +37014,7 @@
       <w:r>
         <w:t>Testing</w:t>
       </w:r>
-      <w:bookmarkEnd w:id="167"/>
+      <w:bookmarkEnd w:id="169"/>
     </w:p>
     <w:p>
       <w:r>
@@ -37458,7 +37442,7 @@
       <w:pPr>
         <w:pStyle w:val="Heading1"/>
       </w:pPr>
-      <w:bookmarkStart w:id="168" w:name="_Toc294002395"/>
+      <w:bookmarkStart w:id="170" w:name="_Toc296441512"/>
       <w:r>
         <w:lastRenderedPageBreak/>
         <w:t xml:space="preserve">Installing </w:t>
@@ -37475,7 +37459,7 @@
       <w:r>
         <w:t xml:space="preserve"> (Optional)</w:t>
       </w:r>
-      <w:bookmarkEnd w:id="168"/>
+      <w:bookmarkEnd w:id="170"/>
     </w:p>
     <w:p>
       <w:r>
@@ -37716,12 +37700,12 @@
       <w:pPr>
         <w:pStyle w:val="Heading1"/>
       </w:pPr>
-      <w:bookmarkStart w:id="169" w:name="_Toc294002396"/>
+      <w:bookmarkStart w:id="171" w:name="_Toc296441513"/>
       <w:r>
         <w:lastRenderedPageBreak/>
         <w:t>Troubleshooting</w:t>
       </w:r>
-      <w:bookmarkEnd w:id="169"/>
+      <w:bookmarkEnd w:id="171"/>
     </w:p>
     <w:p>
       <w:r>
@@ -37826,11 +37810,11 @@
       <w:pPr>
         <w:pStyle w:val="Heading2"/>
       </w:pPr>
-      <w:bookmarkStart w:id="170" w:name="_Toc294002397"/>
+      <w:bookmarkStart w:id="172" w:name="_Toc296441514"/>
       <w:r>
         <w:t>Troubleshooting the Secondary Storage VM</w:t>
       </w:r>
-      <w:bookmarkEnd w:id="170"/>
+      <w:bookmarkEnd w:id="172"/>
     </w:p>
     <w:p>
       <w:r>
@@ -37865,11 +37849,11 @@
       <w:pPr>
         <w:pStyle w:val="Heading3"/>
       </w:pPr>
-      <w:bookmarkStart w:id="171" w:name="_Toc294002398"/>
+      <w:bookmarkStart w:id="173" w:name="_Toc296441515"/>
       <w:r>
         <w:t>Running a Diagnostic Script</w:t>
       </w:r>
-      <w:bookmarkEnd w:id="171"/>
+      <w:bookmarkEnd w:id="173"/>
     </w:p>
     <w:p>
       <w:r>
@@ -38047,12 +38031,12 @@
       <w:pPr>
         <w:pStyle w:val="Heading3"/>
       </w:pPr>
-      <w:bookmarkStart w:id="172" w:name="_Toc294002399"/>
+      <w:bookmarkStart w:id="174" w:name="_Toc296441516"/>
       <w:r>
         <w:lastRenderedPageBreak/>
         <w:t>Checking the Log File</w:t>
       </w:r>
-      <w:bookmarkEnd w:id="172"/>
+      <w:bookmarkEnd w:id="174"/>
     </w:p>
     <w:p>
       <w:r>
@@ -38072,11 +38056,11 @@
       <w:pPr>
         <w:pStyle w:val="Heading2"/>
       </w:pPr>
-      <w:bookmarkStart w:id="173" w:name="_Toc294002400"/>
+      <w:bookmarkStart w:id="175" w:name="_Toc296441517"/>
       <w:r>
         <w:t>Troubleshooting the Console Proxy VM</w:t>
       </w:r>
-      <w:bookmarkEnd w:id="173"/>
+      <w:bookmarkEnd w:id="175"/>
     </w:p>
     <w:p>
       <w:pPr>
@@ -38137,7 +38121,7 @@
       <w:pPr>
         <w:pStyle w:val="Heading1"/>
       </w:pPr>
-      <w:bookmarkStart w:id="174" w:name="_Toc294002401"/>
+      <w:bookmarkStart w:id="176" w:name="_Toc296441518"/>
       <w:r>
         <w:lastRenderedPageBreak/>
         <w:t xml:space="preserve">Contacting </w:t>
@@ -38150,7 +38134,7 @@
         </w:rPr>
         <w:t>Support</w:t>
       </w:r>
-      <w:bookmarkEnd w:id="174"/>
+      <w:bookmarkEnd w:id="176"/>
     </w:p>
     <w:p>
       <w:r>
@@ -38240,7 +38224,7 @@
       <w:rPr>
         <w:noProof/>
       </w:rPr>
-      <w:t>76</w:t>
+      <w:t>2</w:t>
     </w:r>
     <w:r>
       <w:rPr>
@@ -38282,7 +38266,7 @@
       <w:rPr>
         <w:noProof/>
       </w:rPr>
-      <w:t>May 25, 2011</w:t>
+      <w:t>June 21, 2011</w:t>
     </w:r>
     <w:r>
       <w:fldChar w:fldCharType="end"/>
@@ -38322,7 +38306,7 @@
       <w:rPr>
         <w:noProof/>
       </w:rPr>
-      <w:t>May 25, 2011</w:t>
+      <w:t>June 21, 2011</w:t>
     </w:r>
     <w:r>
       <w:fldChar w:fldCharType="end"/>
@@ -38415,13 +38399,7 @@
       </w:tabs>
     </w:pPr>
     <w:r>
-      <w:t>Cloud.com CloudStack 2.2.4</w:t>
-    </w:r>
-    <w:r>
-      <w:t xml:space="preserve"> – 2.2.5</w:t>
-    </w:r>
-    <w:r>
-      <w:t xml:space="preserve"> Installation Guide</w:t>
+      <w:t>Cloud.com CloudStack 2.2.4 – 2.2.6 Installation Guide</w:t>
     </w:r>
     <w:r>
       <w:tab/>
@@ -38432,7 +38410,7 @@
         <w:lang w:bidi="ar-SA"/>
       </w:rPr>
       <w:drawing>
-        <wp:inline distT="0" distB="0" distL="0" distR="0" wp14:anchorId="20CC3FA3" wp14:editId="56B201D1">
+        <wp:inline distT="0" distB="0" distL="0" distR="0" wp14:anchorId="5A8365A0" wp14:editId="7DDE9D9D">
           <wp:extent cx="2451100" cy="647700"/>
           <wp:effectExtent l="19050" t="0" r="6350" b="0"/>
           <wp:docPr id="25" name="Picture 0" descr="cloud.jpg"/>
@@ -38488,13 +38466,7 @@
       </w:tabs>
     </w:pPr>
     <w:r>
-      <w:t>Cloud.com CloudStack 2.2.4</w:t>
-    </w:r>
-    <w:r>
-      <w:t xml:space="preserve"> – 2.2.5</w:t>
-    </w:r>
-    <w:r>
-      <w:t xml:space="preserve"> Installation Guide</w:t>
+      <w:t>Cloud.com CloudStack 2.2.4 – 2.2.6 Installation Guide</w:t>
     </w:r>
     <w:r>
       <w:tab/>
@@ -38505,7 +38477,7 @@
         <w:lang w:bidi="ar-SA"/>
       </w:rPr>
       <w:drawing>
-        <wp:inline distT="0" distB="0" distL="0" distR="0" wp14:anchorId="13496045" wp14:editId="00FF03B9">
+        <wp:inline distT="0" distB="0" distL="0" distR="0" wp14:anchorId="739CBE17" wp14:editId="5F357E8D">
           <wp:extent cx="2451100" cy="647700"/>
           <wp:effectExtent l="19050" t="0" r="6350" b="0"/>
           <wp:docPr id="1" name="Picture 0" descr="cloud.jpg"/>
@@ -43236,7 +43208,7 @@
 </file>
 
 <file path=customXml/itemProps1.xml><?xml version="1.0" encoding="utf-8"?>
-<ds:datastoreItem xmlns:ds="http://schemas.openxmlformats.org/officeDocument/2006/customXml" ds:itemID="{4612FC5C-5369-4C27-9E28-83CA0E37B3D5}">
+<ds:datastoreItem xmlns:ds="http://schemas.openxmlformats.org/officeDocument/2006/customXml" ds:itemID="{05989083-444D-4EFD-A108-AA25BF238E98}">
   <ds:schemaRefs>
     <ds:schemaRef ds:uri="http://schemas.openxmlformats.org/officeDocument/2006/bibliography"/>
   </ds:schemaRefs>

</xml_diff>